<commit_message>
Update backend design document and remove temp file
Updated the BackenDesign_FastFoodDelivery(Nhom15).docx document with new changes and deleted the temporary
</commit_message>
<xml_diff>
--- a/Document/BackenDesign_FastFoodDelivery(Nhom15).docx
+++ b/Document/BackenDesign_FastFoodDelivery(Nhom15).docx
@@ -1,9 +1,10 @@
 
 <file path=word/document.xml><?xml version="1.0" encoding="utf-8"?>
-<w:document xmlns:wpc="http://schemas.microsoft.com/office/word/2010/wordprocessingCanvas" xmlns:cx="http://schemas.microsoft.com/office/drawing/2014/chartex" xmlns:cx1="http://schemas.microsoft.com/office/drawing/2015/9/8/chartex" xmlns:cx2="http://schemas.microsoft.com/office/drawing/2015/10/21/chartex" xmlns:cx3="http://schemas.microsoft.com/office/drawing/2016/5/9/chartex" xmlns:cx4="http://schemas.microsoft.com/office/drawing/2016/5/10/chartex" xmlns:cx5="http://schemas.microsoft.com/office/drawing/2016/5/11/chartex" xmlns:cx6="http://schemas.microsoft.com/office/drawing/2016/5/12/chartex" xmlns:cx7="http://schemas.microsoft.com/office/drawing/2016/5/13/chartex" xmlns:cx8="http://schemas.microsoft.com/office/drawing/2016/5/14/chartex" xmlns:mc="http://schemas.openxmlformats.org/markup-compatibility/2006" xmlns:aink="http://schemas.microsoft.com/office/drawing/2016/ink" xmlns:am3d="http://schemas.microsoft.com/office/drawing/2017/model3d" xmlns:o="urn:schemas-microsoft-com:office:office" xmlns:oel="http://schemas.microsoft.com/office/2019/extlst" xmlns:r="http://schemas.openxmlformats.org/officeDocument/2006/relationships" xmlns:m="http://schemas.openxmlformats.org/officeDocument/2006/math" xmlns:v="urn:schemas-microsoft-com:vml" xmlns:wp14="http://schemas.microsoft.com/office/word/2010/wordprocessingDrawing" xmlns:wp="http://schemas.openxmlformats.org/drawingml/2006/wordprocessingDrawing" xmlns:w10="urn:schemas-microsoft-com:office:word" xmlns:w="http://schemas.openxmlformats.org/wordprocessingml/2006/main" xmlns:w14="http://schemas.microsoft.com/office/word/2010/wordml" xmlns:w15="http://schemas.microsoft.com/office/word/2012/wordml" xmlns:w16cex="http://schemas.microsoft.com/office/word/2018/wordml/cex" xmlns:w16cid="http://schemas.microsoft.com/office/word/2016/wordml/cid" xmlns:w16="http://schemas.microsoft.com/office/word/2018/wordml" xmlns:w16du="http://schemas.microsoft.com/office/word/2023/wordml/word16du" xmlns:w16sdtdh="http://schemas.microsoft.com/office/word/2020/wordml/sdtdatahash" xmlns:w16se="http://schemas.microsoft.com/office/word/2015/wordml/symex" xmlns:wpg="http://schemas.microsoft.com/office/word/2010/wordprocessingGroup" xmlns:wpi="http://schemas.microsoft.com/office/word/2010/wordprocessingInk" xmlns:wne="http://schemas.microsoft.com/office/word/2006/wordml" xmlns:wps="http://schemas.microsoft.com/office/word/2010/wordprocessingShape" mc:Ignorable="w14 w15 w16se w16cid w16 w16cex w16sdtdh w16du wp14">
+<w:document xmlns:wpc="http://schemas.microsoft.com/office/word/2010/wordprocessingCanvas" xmlns:mc="http://schemas.openxmlformats.org/markup-compatibility/2006" xmlns:o="urn:schemas-microsoft-com:office:office" xmlns:r="http://schemas.openxmlformats.org/officeDocument/2006/relationships" xmlns:m="http://schemas.openxmlformats.org/officeDocument/2006/math" xmlns:v="urn:schemas-microsoft-com:vml" xmlns:wp14="http://schemas.microsoft.com/office/word/2010/wordprocessingDrawing" xmlns:wp="http://schemas.openxmlformats.org/drawingml/2006/wordprocessingDrawing" xmlns:w="http://schemas.openxmlformats.org/wordprocessingml/2006/main" xmlns:w14="http://schemas.microsoft.com/office/word/2010/wordml" xmlns:w10="urn:schemas-microsoft-com:office:word" xmlns:w15="http://schemas.microsoft.com/office/word/2012/wordml" xmlns:wpg="http://schemas.microsoft.com/office/word/2010/wordprocessingGroup" xmlns:wpi="http://schemas.microsoft.com/office/word/2010/wordprocessingInk" xmlns:wne="http://schemas.microsoft.com/office/word/2006/wordml" xmlns:wps="http://schemas.microsoft.com/office/word/2010/wordprocessingShape" xmlns:wpsCustomData="http://www.wps.cn/officeDocument/2013/wpsCustomData" mc:Ignorable="w14 w15 wp14">
   <w:body>
     <w:p>
       <w:pPr>
+        <w:jc w:val="center"/>
         <w:rPr>
           <w:rFonts w:eastAsia="Times New Roman" w:cs="Times New Roman"/>
           <w:b/>
@@ -29,7 +30,7 @@
     </w:p>
     <w:p>
       <w:pPr>
-        <w:pStyle w:val="Heading1"/>
+        <w:pStyle w:val="2"/>
         <w:rPr>
           <w:rFonts w:eastAsia="Times New Roman" w:cs="Times New Roman"/>
           <w:b w:val="0"/>
@@ -70,13 +71,15 @@
         </w:rPr>
         <w:t>Hệ thống FoodFast Drone Delivery gồm các subsystem chính:</w:t>
       </w:r>
+      <w:bookmarkStart w:id="0" w:name="_GoBack"/>
+      <w:bookmarkEnd w:id="0"/>
     </w:p>
     <w:p>
       <w:pPr>
-        <w:pStyle w:val="NormalWeb"/>
+        <w:pStyle w:val="10"/>
         <w:numPr>
           <w:ilvl w:val="0"/>
-          <w:numId w:val="9"/>
+          <w:numId w:val="1"/>
         </w:numPr>
         <w:spacing w:line="276" w:lineRule="auto"/>
         <w:rPr>
@@ -86,7 +89,7 @@
       </w:pPr>
       <w:r>
         <w:rPr>
-          <w:rStyle w:val="Strong"/>
+          <w:rStyle w:val="11"/>
           <w:rFonts w:eastAsiaTheme="majorEastAsia"/>
           <w:sz w:val="26"/>
           <w:szCs w:val="26"/>
@@ -103,10 +106,10 @@
     </w:p>
     <w:p>
       <w:pPr>
-        <w:pStyle w:val="NormalWeb"/>
+        <w:pStyle w:val="10"/>
         <w:numPr>
           <w:ilvl w:val="0"/>
-          <w:numId w:val="9"/>
+          <w:numId w:val="1"/>
         </w:numPr>
         <w:spacing w:line="276" w:lineRule="auto"/>
         <w:rPr>
@@ -116,7 +119,7 @@
       </w:pPr>
       <w:r>
         <w:rPr>
-          <w:rStyle w:val="Strong"/>
+          <w:rStyle w:val="11"/>
           <w:rFonts w:eastAsiaTheme="majorEastAsia"/>
           <w:sz w:val="26"/>
           <w:szCs w:val="26"/>
@@ -133,10 +136,10 @@
     </w:p>
     <w:p>
       <w:pPr>
-        <w:pStyle w:val="NormalWeb"/>
+        <w:pStyle w:val="10"/>
         <w:numPr>
           <w:ilvl w:val="0"/>
-          <w:numId w:val="9"/>
+          <w:numId w:val="1"/>
         </w:numPr>
         <w:spacing w:line="276" w:lineRule="auto"/>
         <w:rPr>
@@ -146,7 +149,7 @@
       </w:pPr>
       <w:r>
         <w:rPr>
-          <w:rStyle w:val="Strong"/>
+          <w:rStyle w:val="11"/>
           <w:rFonts w:eastAsiaTheme="majorEastAsia"/>
           <w:sz w:val="26"/>
           <w:szCs w:val="26"/>
@@ -163,10 +166,10 @@
     </w:p>
     <w:p>
       <w:pPr>
-        <w:pStyle w:val="NormalWeb"/>
+        <w:pStyle w:val="10"/>
         <w:numPr>
           <w:ilvl w:val="0"/>
-          <w:numId w:val="9"/>
+          <w:numId w:val="1"/>
         </w:numPr>
         <w:spacing w:line="276" w:lineRule="auto"/>
         <w:rPr>
@@ -176,7 +179,7 @@
       </w:pPr>
       <w:r>
         <w:rPr>
-          <w:rStyle w:val="Strong"/>
+          <w:rStyle w:val="11"/>
           <w:rFonts w:eastAsiaTheme="majorEastAsia"/>
           <w:sz w:val="26"/>
           <w:szCs w:val="26"/>
@@ -193,10 +196,10 @@
     </w:p>
     <w:p>
       <w:pPr>
-        <w:pStyle w:val="NormalWeb"/>
+        <w:pStyle w:val="10"/>
         <w:numPr>
           <w:ilvl w:val="0"/>
-          <w:numId w:val="9"/>
+          <w:numId w:val="1"/>
         </w:numPr>
         <w:spacing w:line="276" w:lineRule="auto"/>
         <w:rPr>
@@ -206,7 +209,7 @@
       </w:pPr>
       <w:r>
         <w:rPr>
-          <w:rStyle w:val="Strong"/>
+          <w:rStyle w:val="11"/>
           <w:rFonts w:eastAsiaTheme="majorEastAsia"/>
           <w:sz w:val="26"/>
           <w:szCs w:val="26"/>
@@ -223,10 +226,10 @@
     </w:p>
     <w:p>
       <w:pPr>
-        <w:pStyle w:val="NormalWeb"/>
+        <w:pStyle w:val="10"/>
         <w:numPr>
           <w:ilvl w:val="0"/>
-          <w:numId w:val="9"/>
+          <w:numId w:val="1"/>
         </w:numPr>
         <w:spacing w:line="276" w:lineRule="auto"/>
         <w:rPr>
@@ -236,7 +239,7 @@
       </w:pPr>
       <w:r>
         <w:rPr>
-          <w:rStyle w:val="Strong"/>
+          <w:rStyle w:val="11"/>
           <w:rFonts w:eastAsiaTheme="majorEastAsia"/>
           <w:sz w:val="26"/>
           <w:szCs w:val="26"/>
@@ -253,10 +256,10 @@
     </w:p>
     <w:p>
       <w:pPr>
-        <w:pStyle w:val="NormalWeb"/>
+        <w:pStyle w:val="10"/>
         <w:numPr>
           <w:ilvl w:val="0"/>
-          <w:numId w:val="9"/>
+          <w:numId w:val="1"/>
         </w:numPr>
         <w:spacing w:line="276" w:lineRule="auto"/>
         <w:rPr>
@@ -266,7 +269,7 @@
       </w:pPr>
       <w:r>
         <w:rPr>
-          <w:rStyle w:val="Strong"/>
+          <w:rStyle w:val="11"/>
           <w:rFonts w:eastAsiaTheme="majorEastAsia"/>
           <w:sz w:val="26"/>
           <w:szCs w:val="26"/>
@@ -283,7 +286,7 @@
     </w:p>
     <w:p>
       <w:pPr>
-        <w:pStyle w:val="Heading1"/>
+        <w:pStyle w:val="2"/>
         <w:rPr>
           <w:rFonts w:eastAsia="Times New Roman" w:cs="Times New Roman"/>
           <w:b w:val="0"/>
@@ -337,16 +340,7 @@
           <w:szCs w:val="26"/>
           <w14:ligatures w14:val="none"/>
         </w:rPr>
-        <w:t>: mobile app (React Native) cho khách hàng, merchant; web portal cho admi</w:t>
-      </w:r>
-      <w:r>
-        <w:rPr>
-          <w:rFonts w:eastAsia="Times New Roman" w:cs="Times New Roman"/>
-          <w:kern w:val="0"/>
-          <w:szCs w:val="26"/>
-          <w14:ligatures w14:val="none"/>
-        </w:rPr>
-        <w:t>n và khách hàng.</w:t>
+        <w:t>: mobile app (React Native) cho khách hàng, merchant; web portal cho admin và khách hàng.</w:t>
       </w:r>
     </w:p>
     <w:p>
@@ -509,7 +503,7 @@
     </w:p>
     <w:p>
       <w:pPr>
-        <w:pStyle w:val="Heading1"/>
+        <w:pStyle w:val="2"/>
         <w:rPr>
           <w:rFonts w:eastAsia="Times New Roman" w:cs="Times New Roman"/>
           <w:b w:val="0"/>
@@ -676,7 +670,7 @@
     </w:p>
     <w:p>
       <w:pPr>
-        <w:pStyle w:val="Heading1"/>
+        <w:pStyle w:val="2"/>
         <w:rPr>
           <w:rFonts w:eastAsia="Times New Roman" w:cs="Times New Roman"/>
           <w:b w:val="0"/>
@@ -694,13 +688,12 @@
           <w:szCs w:val="26"/>
           <w14:ligatures w14:val="none"/>
         </w:rPr>
-        <w:lastRenderedPageBreak/>
         <w:t>4. Route (Business Flows)</w:t>
       </w:r>
     </w:p>
     <w:p>
       <w:pPr>
-        <w:pStyle w:val="Heading2"/>
+        <w:pStyle w:val="3"/>
         <w:rPr>
           <w:rFonts w:eastAsia="Times New Roman" w:cs="Times New Roman"/>
           <w:b w:val="0"/>
@@ -951,7 +944,7 @@
     </w:p>
     <w:p>
       <w:pPr>
-        <w:pStyle w:val="Heading2"/>
+        <w:pStyle w:val="3"/>
         <w:rPr>
           <w:rFonts w:eastAsia="Times New Roman" w:cs="Times New Roman"/>
           <w:b w:val="0"/>
@@ -1103,25 +1096,7 @@
           <w:szCs w:val="26"/>
           <w14:ligatures w14:val="none"/>
         </w:rPr>
-        <w:t xml:space="preserve">Backend snapshot mỗi </w:t>
-      </w:r>
-      <w:r>
-        <w:rPr>
-          <w:rFonts w:eastAsia="Times New Roman" w:cs="Times New Roman"/>
-          <w:kern w:val="0"/>
-          <w:szCs w:val="26"/>
-          <w14:ligatures w14:val="none"/>
-        </w:rPr>
-        <w:t>1p</w:t>
-      </w:r>
-      <w:r>
-        <w:rPr>
-          <w:rFonts w:eastAsia="Times New Roman" w:cs="Times New Roman"/>
-          <w:kern w:val="0"/>
-          <w:szCs w:val="26"/>
-          <w14:ligatures w14:val="none"/>
-        </w:rPr>
-        <w:t xml:space="preserve"> hoặc mỗi 100m → ghi vào drone_tracking (checkpoint).</w:t>
+        <w:t>Backend snapshot mỗi 1p hoặc mỗi 100m → ghi vào drone_tracking (checkpoint).</w:t>
       </w:r>
     </w:p>
     <w:p>
@@ -1251,7 +1226,7 @@
     </w:p>
     <w:p>
       <w:pPr>
-        <w:pStyle w:val="Heading1"/>
+        <w:pStyle w:val="2"/>
         <w:rPr>
           <w:rFonts w:eastAsia="Times New Roman" w:cs="Times New Roman"/>
           <w:b w:val="0"/>
@@ -1577,13 +1552,12 @@
           <w:szCs w:val="26"/>
           <w14:ligatures w14:val="none"/>
         </w:rPr>
-        <w:lastRenderedPageBreak/>
         <w:t>Payment failures tăng đột biến.</w:t>
       </w:r>
     </w:p>
     <w:p>
       <w:pPr>
-        <w:pStyle w:val="ListParagraph"/>
+        <w:pStyle w:val="17"/>
         <w:numPr>
           <w:ilvl w:val="0"/>
           <w:numId w:val="5"/>
@@ -1813,7 +1787,7 @@
     </w:p>
     <w:p>
       <w:pPr>
-        <w:pStyle w:val="ListParagraph"/>
+        <w:pStyle w:val="17"/>
         <w:numPr>
           <w:ilvl w:val="0"/>
           <w:numId w:val="5"/>
@@ -1844,7 +1818,7 @@
     </w:p>
     <w:p>
       <w:pPr>
-        <w:pStyle w:val="ListParagraph"/>
+        <w:pStyle w:val="17"/>
         <w:spacing w:before="100" w:beforeAutospacing="1" w:after="100" w:afterAutospacing="1" w:line="276" w:lineRule="auto"/>
         <w:jc w:val="left"/>
         <w:rPr>
@@ -1861,13 +1835,11 @@
           <w:rFonts w:eastAsia="Times New Roman" w:cs="Times New Roman"/>
           <w:b/>
           <w:bCs/>
-          <w:noProof/>
-          <w:kern w:val="0"/>
-          <w:szCs w:val="26"/>
-        </w:rPr>
-        <w:lastRenderedPageBreak/>
+          <w:kern w:val="0"/>
+          <w:szCs w:val="26"/>
+        </w:rPr>
         <w:drawing>
-          <wp:inline distT="0" distB="0" distL="0" distR="0" wp14:anchorId="56DB6853" wp14:editId="706CF26D">
+          <wp:inline distT="0" distB="0" distL="0" distR="0">
             <wp:extent cx="5760720" cy="8721090"/>
             <wp:effectExtent l="0" t="0" r="0" b="3810"/>
             <wp:docPr id="939384741" name="Picture 1"/>
@@ -1878,11 +1850,13 @@
               <a:graphicData uri="http://schemas.openxmlformats.org/drawingml/2006/picture">
                 <pic:pic xmlns:pic="http://schemas.openxmlformats.org/drawingml/2006/picture">
                   <pic:nvPicPr>
-                    <pic:cNvPr id="939384741" name="Picture 939384741"/>
-                    <pic:cNvPicPr/>
+                    <pic:cNvPr id="939384741" name="Picture 1"/>
+                    <pic:cNvPicPr>
+                      <a:picLocks noChangeAspect="1"/>
+                    </pic:cNvPicPr>
                   </pic:nvPicPr>
                   <pic:blipFill>
-                    <a:blip r:embed="rId5">
+                    <a:blip r:embed="rId6">
                       <a:extLst>
                         <a:ext uri="{28A0092B-C50C-407E-A947-70E740481C1C}">
                           <a14:useLocalDpi xmlns:a14="http://schemas.microsoft.com/office/drawing/2010/main" val="0"/>
@@ -1923,14 +1897,45 @@
     </w:p>
     <w:tbl>
       <w:tblPr>
-        <w:tblStyle w:val="TableGrid"/>
+        <w:tblStyle w:val="12"/>
         <w:tblW w:w="0" w:type="auto"/>
-        <w:tblLook w:val="04A0" w:firstRow="1" w:lastRow="0" w:firstColumn="1" w:lastColumn="0" w:noHBand="0" w:noVBand="1"/>
+        <w:tblInd w:w="0" w:type="dxa"/>
+        <w:tblBorders>
+          <w:top w:val="single" w:color="auto" w:sz="4" w:space="0"/>
+          <w:left w:val="single" w:color="auto" w:sz="4" w:space="0"/>
+          <w:bottom w:val="single" w:color="auto" w:sz="4" w:space="0"/>
+          <w:right w:val="single" w:color="auto" w:sz="4" w:space="0"/>
+          <w:insideH w:val="single" w:color="auto" w:sz="4" w:space="0"/>
+          <w:insideV w:val="single" w:color="auto" w:sz="4" w:space="0"/>
+        </w:tblBorders>
+        <w:tblLayout w:type="autofit"/>
+        <w:tblCellMar>
+          <w:top w:w="0" w:type="dxa"/>
+          <w:left w:w="108" w:type="dxa"/>
+          <w:bottom w:w="0" w:type="dxa"/>
+          <w:right w:w="108" w:type="dxa"/>
+        </w:tblCellMar>
       </w:tblPr>
       <w:tblGrid>
         <w:gridCol w:w="9062"/>
       </w:tblGrid>
       <w:tr>
+        <w:tblPrEx>
+          <w:tblBorders>
+            <w:top w:val="single" w:color="auto" w:sz="4" w:space="0"/>
+            <w:left w:val="single" w:color="auto" w:sz="4" w:space="0"/>
+            <w:bottom w:val="single" w:color="auto" w:sz="4" w:space="0"/>
+            <w:right w:val="single" w:color="auto" w:sz="4" w:space="0"/>
+            <w:insideH w:val="single" w:color="auto" w:sz="4" w:space="0"/>
+            <w:insideV w:val="single" w:color="auto" w:sz="4" w:space="0"/>
+          </w:tblBorders>
+          <w:tblCellMar>
+            <w:top w:w="0" w:type="dxa"/>
+            <w:left w:w="108" w:type="dxa"/>
+            <w:bottom w:w="0" w:type="dxa"/>
+            <w:right w:w="108" w:type="dxa"/>
+          </w:tblCellMar>
+        </w:tblPrEx>
         <w:tc>
           <w:tcPr>
             <w:tcW w:w="9062" w:type="dxa"/>
@@ -1953,7 +1958,6 @@
                 <w:sz w:val="22"/>
                 <w14:ligatures w14:val="none"/>
               </w:rPr>
-              <w:lastRenderedPageBreak/>
               <w:t>// ===================== ENUMs =====================</w:t>
             </w:r>
           </w:p>
@@ -2452,7 +2456,6 @@
                 <w:sz w:val="22"/>
                 <w14:ligatures w14:val="none"/>
               </w:rPr>
-              <w:lastRenderedPageBreak/>
               <w:t xml:space="preserve">  processing</w:t>
             </w:r>
           </w:p>
@@ -3458,7 +3461,6 @@
                 <w:sz w:val="22"/>
                 <w14:ligatures w14:val="none"/>
               </w:rPr>
-              <w:lastRenderedPageBreak/>
               <w:t xml:space="preserve">  created_at timestamp</w:t>
             </w:r>
           </w:p>
@@ -3957,7 +3959,6 @@
                 <w:sz w:val="22"/>
                 <w14:ligatures w14:val="none"/>
               </w:rPr>
-              <w:lastRenderedPageBreak/>
               <w:t xml:space="preserve">  id integer [primary key]</w:t>
             </w:r>
           </w:p>
@@ -4474,7 +4475,6 @@
                 <w:sz w:val="22"/>
                 <w14:ligatures w14:val="none"/>
               </w:rPr>
-              <w:lastRenderedPageBreak/>
               <w:t xml:space="preserve">  updated_at timestamp</w:t>
             </w:r>
           </w:p>
@@ -4982,7 +4982,6 @@
                 <w:sz w:val="22"/>
                 <w14:ligatures w14:val="none"/>
               </w:rPr>
-              <w:lastRenderedPageBreak/>
               <w:t xml:space="preserve">  updated_at timestamp</w:t>
             </w:r>
           </w:p>
@@ -5481,7 +5480,6 @@
                 <w:sz w:val="22"/>
                 <w14:ligatures w14:val="none"/>
               </w:rPr>
-              <w:lastRenderedPageBreak/>
               <w:t>Table drones {</w:t>
             </w:r>
           </w:p>
@@ -5998,7 +5996,6 @@
                 <w:sz w:val="22"/>
                 <w14:ligatures w14:val="none"/>
               </w:rPr>
-              <w:lastRenderedPageBreak/>
               <w:t>}</w:t>
             </w:r>
           </w:p>
@@ -6497,7 +6494,6 @@
                 <w:sz w:val="22"/>
                 <w14:ligatures w14:val="none"/>
               </w:rPr>
-              <w:lastRenderedPageBreak/>
               <w:t xml:space="preserve">  id integer [primary key]</w:t>
             </w:r>
           </w:p>
@@ -7005,7 +7001,6 @@
                 <w:sz w:val="22"/>
                 <w14:ligatures w14:val="none"/>
               </w:rPr>
-              <w:lastRenderedPageBreak/>
               <w:t>Ref: store_menu_items.menu_item_id &gt; menu_items.id</w:t>
             </w:r>
           </w:p>
@@ -7468,7 +7463,6 @@
                 <w:sz w:val="22"/>
                 <w14:ligatures w14:val="none"/>
               </w:rPr>
-              <w:lastRenderedPageBreak/>
               <w:t>Ref: drone_tracking.flight_id &gt; drone_flights.id</w:t>
             </w:r>
           </w:p>
@@ -7605,1743 +7599,1508 @@
       </w:pPr>
     </w:p>
     <w:sectPr>
-      <w:pgSz w:w="11907" w:h="16840" w:code="9"/>
+      <w:pgSz w:w="11907" w:h="16840"/>
       <w:pgMar w:top="1134" w:right="1134" w:bottom="1134" w:left="1701" w:header="720" w:footer="720" w:gutter="0"/>
-      <w:cols w:space="720"/>
-      <w:docGrid w:linePitch="360"/>
+      <w:cols w:space="720" w:num="1"/>
+      <w:docGrid w:linePitch="360" w:charSpace="0"/>
     </w:sectPr>
   </w:body>
 </w:document>
 </file>
 
+<file path=word/endnotes.xml><?xml version="1.0" encoding="utf-8"?>
+<w:endnotes xmlns:wpc="http://schemas.microsoft.com/office/word/2010/wordprocessingCanvas" xmlns:mc="http://schemas.openxmlformats.org/markup-compatibility/2006" xmlns:o="urn:schemas-microsoft-com:office:office" xmlns:r="http://schemas.openxmlformats.org/officeDocument/2006/relationships" xmlns:m="http://schemas.openxmlformats.org/officeDocument/2006/math" xmlns:v="urn:schemas-microsoft-com:vml" xmlns:wp14="http://schemas.microsoft.com/office/word/2010/wordprocessingDrawing" xmlns:wp="http://schemas.openxmlformats.org/drawingml/2006/wordprocessingDrawing" xmlns:w="http://schemas.openxmlformats.org/wordprocessingml/2006/main" xmlns:w14="http://schemas.microsoft.com/office/word/2010/wordml" xmlns:w15="http://schemas.microsoft.com/office/word/2012/wordml" xmlns:w10="urn:schemas-microsoft-com:office:word" xmlns:wpg="http://schemas.microsoft.com/office/word/2010/wordprocessingGroup" xmlns:wpi="http://schemas.microsoft.com/office/word/2010/wordprocessingInk" xmlns:wne="http://schemas.microsoft.com/office/word/2006/wordml" xmlns:wps="http://schemas.microsoft.com/office/word/2010/wordprocessingShape" xmlns:wpsCustomData="http://www.wps.cn/officeDocument/2013/wpsCustomData" mc:Ignorable="w14 w15 wp14">
+  <w:endnote w:type="separator" w:id="0">
+    <w:p>
+      <w:pPr>
+        <w:spacing w:line="240" w:lineRule="auto"/>
+      </w:pPr>
+      <w:r>
+        <w:separator/>
+      </w:r>
+    </w:p>
+  </w:endnote>
+  <w:endnote w:type="continuationSeparator" w:id="1">
+    <w:p>
+      <w:pPr>
+        <w:spacing w:line="240" w:lineRule="auto"/>
+      </w:pPr>
+      <w:r>
+        <w:continuationSeparator/>
+      </w:r>
+    </w:p>
+  </w:endnote>
+</w:endnotes>
+</file>
+
+<file path=word/footnotes.xml><?xml version="1.0" encoding="utf-8"?>
+<w:footnotes xmlns:wpc="http://schemas.microsoft.com/office/word/2010/wordprocessingCanvas" xmlns:mc="http://schemas.openxmlformats.org/markup-compatibility/2006" xmlns:o="urn:schemas-microsoft-com:office:office" xmlns:r="http://schemas.openxmlformats.org/officeDocument/2006/relationships" xmlns:m="http://schemas.openxmlformats.org/officeDocument/2006/math" xmlns:v="urn:schemas-microsoft-com:vml" xmlns:wp14="http://schemas.microsoft.com/office/word/2010/wordprocessingDrawing" xmlns:wp="http://schemas.openxmlformats.org/drawingml/2006/wordprocessingDrawing" xmlns:w="http://schemas.openxmlformats.org/wordprocessingml/2006/main" xmlns:w14="http://schemas.microsoft.com/office/word/2010/wordml" xmlns:w15="http://schemas.microsoft.com/office/word/2012/wordml" xmlns:w10="urn:schemas-microsoft-com:office:word" xmlns:wpg="http://schemas.microsoft.com/office/word/2010/wordprocessingGroup" xmlns:wpi="http://schemas.microsoft.com/office/word/2010/wordprocessingInk" xmlns:wne="http://schemas.microsoft.com/office/word/2006/wordml" xmlns:wps="http://schemas.microsoft.com/office/word/2010/wordprocessingShape" xmlns:wpsCustomData="http://www.wps.cn/officeDocument/2013/wpsCustomData" mc:Ignorable="w14 w15 wp14">
+  <w:footnote w:type="separator" w:id="0">
+    <w:p>
+      <w:pPr>
+        <w:spacing w:before="0" w:after="0" w:line="324" w:lineRule="auto"/>
+      </w:pPr>
+      <w:r>
+        <w:separator/>
+      </w:r>
+    </w:p>
+  </w:footnote>
+  <w:footnote w:type="continuationSeparator" w:id="1">
+    <w:p>
+      <w:pPr>
+        <w:spacing w:before="0" w:after="0" w:line="324" w:lineRule="auto"/>
+      </w:pPr>
+      <w:r>
+        <w:continuationSeparator/>
+      </w:r>
+    </w:p>
+  </w:footnote>
+</w:footnotes>
+</file>
+
 <file path=word/numbering.xml><?xml version="1.0" encoding="utf-8"?>
-<w:numbering xmlns:wpc="http://schemas.microsoft.com/office/word/2010/wordprocessingCanvas" xmlns:cx="http://schemas.microsoft.com/office/drawing/2014/chartex" xmlns:cx1="http://schemas.microsoft.com/office/drawing/2015/9/8/chartex" xmlns:cx2="http://schemas.microsoft.com/office/drawing/2015/10/21/chartex" xmlns:cx3="http://schemas.microsoft.com/office/drawing/2016/5/9/chartex" xmlns:cx4="http://schemas.microsoft.com/office/drawing/2016/5/10/chartex" xmlns:cx5="http://schemas.microsoft.com/office/drawing/2016/5/11/chartex" xmlns:cx6="http://schemas.microsoft.com/office/drawing/2016/5/12/chartex" xmlns:cx7="http://schemas.microsoft.com/office/drawing/2016/5/13/chartex" xmlns:cx8="http://schemas.microsoft.com/office/drawing/2016/5/14/chartex" xmlns:mc="http://schemas.openxmlformats.org/markup-compatibility/2006" xmlns:aink="http://schemas.microsoft.com/office/drawing/2016/ink" xmlns:am3d="http://schemas.microsoft.com/office/drawing/2017/model3d" xmlns:o="urn:schemas-microsoft-com:office:office" xmlns:oel="http://schemas.microsoft.com/office/2019/extlst" xmlns:r="http://schemas.openxmlformats.org/officeDocument/2006/relationships" xmlns:m="http://schemas.openxmlformats.org/officeDocument/2006/math" xmlns:v="urn:schemas-microsoft-com:vml" xmlns:wp14="http://schemas.microsoft.com/office/word/2010/wordprocessingDrawing" xmlns:wp="http://schemas.openxmlformats.org/drawingml/2006/wordprocessingDrawing" xmlns:w10="urn:schemas-microsoft-com:office:word" xmlns:w="http://schemas.openxmlformats.org/wordprocessingml/2006/main" xmlns:w14="http://schemas.microsoft.com/office/word/2010/wordml" xmlns:w15="http://schemas.microsoft.com/office/word/2012/wordml" xmlns:w16cex="http://schemas.microsoft.com/office/word/2018/wordml/cex" xmlns:w16cid="http://schemas.microsoft.com/office/word/2016/wordml/cid" xmlns:w16="http://schemas.microsoft.com/office/word/2018/wordml" xmlns:w16du="http://schemas.microsoft.com/office/word/2023/wordml/word16du" xmlns:w16sdtdh="http://schemas.microsoft.com/office/word/2020/wordml/sdtdatahash" xmlns:w16se="http://schemas.microsoft.com/office/word/2015/wordml/symex" xmlns:wpg="http://schemas.microsoft.com/office/word/2010/wordprocessingGroup" xmlns:wpi="http://schemas.microsoft.com/office/word/2010/wordprocessingInk" xmlns:wne="http://schemas.microsoft.com/office/word/2006/wordml" xmlns:wps="http://schemas.microsoft.com/office/word/2010/wordprocessingShape" mc:Ignorable="w14 w15 w16se w16cid w16 w16cex w16sdtdh w16du wp14">
-  <w:abstractNum w:abstractNumId="0" w15:restartNumberingAfterBreak="0">
+<w:numbering xmlns:wpc="http://schemas.microsoft.com/office/word/2010/wordprocessingCanvas" xmlns:mc="http://schemas.openxmlformats.org/markup-compatibility/2006" xmlns:o="urn:schemas-microsoft-com:office:office" xmlns:r="http://schemas.openxmlformats.org/officeDocument/2006/relationships" xmlns:m="http://schemas.openxmlformats.org/officeDocument/2006/math" xmlns:v="urn:schemas-microsoft-com:vml" xmlns:wp14="http://schemas.microsoft.com/office/word/2010/wordprocessingDrawing" xmlns:wp="http://schemas.openxmlformats.org/drawingml/2006/wordprocessingDrawing" xmlns:w10="urn:schemas-microsoft-com:office:word" xmlns:w="http://schemas.openxmlformats.org/wordprocessingml/2006/main" xmlns:w14="http://schemas.microsoft.com/office/word/2010/wordml" xmlns:wpg="http://schemas.microsoft.com/office/word/2010/wordprocessingGroup" xmlns:wpi="http://schemas.microsoft.com/office/word/2010/wordprocessingInk" xmlns:wne="http://schemas.microsoft.com/office/word/2006/wordml" xmlns:wps="http://schemas.microsoft.com/office/word/2010/wordprocessingShape" xmlns:wpsCustomData="http://www.wps.cn/officeDocument/2013/wpsCustomData" mc:Ignorable="w14 wp14">
+  <w:abstractNum w:abstractNumId="0">
     <w:nsid w:val="06CB53F8"/>
     <w:multiLevelType w:val="multilevel"/>
-    <w:tmpl w:val="17F8F3C8"/>
-    <w:lvl w:ilvl="0">
+    <w:tmpl w:val="06CB53F8"/>
+    <w:lvl w:ilvl="0" w:tentative="0">
       <w:start w:val="1"/>
       <w:numFmt w:val="bullet"/>
       <w:lvlText w:val=""/>
       <w:lvlJc w:val="left"/>
       <w:pPr>
         <w:tabs>
-          <w:tab w:val="num" w:pos="720"/>
+          <w:tab w:val="left" w:pos="720"/>
         </w:tabs>
         <w:ind w:left="720" w:hanging="360"/>
       </w:pPr>
       <w:rPr>
-        <w:rFonts w:ascii="Symbol" w:hAnsi="Symbol" w:hint="default"/>
+        <w:rFonts w:hint="default" w:ascii="Symbol" w:hAnsi="Symbol"/>
         <w:sz w:val="20"/>
       </w:rPr>
     </w:lvl>
-    <w:lvl w:ilvl="1" w:tentative="1">
+    <w:lvl w:ilvl="1" w:tentative="0">
       <w:start w:val="1"/>
       <w:numFmt w:val="bullet"/>
       <w:lvlText w:val="o"/>
       <w:lvlJc w:val="left"/>
       <w:pPr>
         <w:tabs>
-          <w:tab w:val="num" w:pos="1440"/>
+          <w:tab w:val="left" w:pos="1440"/>
         </w:tabs>
         <w:ind w:left="1440" w:hanging="360"/>
       </w:pPr>
       <w:rPr>
-        <w:rFonts w:ascii="Courier New" w:hAnsi="Courier New" w:hint="default"/>
+        <w:rFonts w:hint="default" w:ascii="Courier New" w:hAnsi="Courier New"/>
         <w:sz w:val="20"/>
       </w:rPr>
     </w:lvl>
-    <w:lvl w:ilvl="2" w:tentative="1">
+    <w:lvl w:ilvl="2" w:tentative="0">
       <w:start w:val="1"/>
       <w:numFmt w:val="bullet"/>
       <w:lvlText w:val=""/>
       <w:lvlJc w:val="left"/>
       <w:pPr>
         <w:tabs>
-          <w:tab w:val="num" w:pos="2160"/>
+          <w:tab w:val="left" w:pos="2160"/>
         </w:tabs>
         <w:ind w:left="2160" w:hanging="360"/>
       </w:pPr>
       <w:rPr>
-        <w:rFonts w:ascii="Wingdings" w:hAnsi="Wingdings" w:hint="default"/>
+        <w:rFonts w:hint="default" w:ascii="Wingdings" w:hAnsi="Wingdings"/>
         <w:sz w:val="20"/>
       </w:rPr>
     </w:lvl>
-    <w:lvl w:ilvl="3" w:tentative="1">
+    <w:lvl w:ilvl="3" w:tentative="0">
       <w:start w:val="1"/>
       <w:numFmt w:val="bullet"/>
       <w:lvlText w:val=""/>
       <w:lvlJc w:val="left"/>
       <w:pPr>
         <w:tabs>
-          <w:tab w:val="num" w:pos="2880"/>
+          <w:tab w:val="left" w:pos="2880"/>
         </w:tabs>
         <w:ind w:left="2880" w:hanging="360"/>
       </w:pPr>
       <w:rPr>
-        <w:rFonts w:ascii="Wingdings" w:hAnsi="Wingdings" w:hint="default"/>
+        <w:rFonts w:hint="default" w:ascii="Wingdings" w:hAnsi="Wingdings"/>
         <w:sz w:val="20"/>
       </w:rPr>
     </w:lvl>
-    <w:lvl w:ilvl="4" w:tentative="1">
+    <w:lvl w:ilvl="4" w:tentative="0">
       <w:start w:val="1"/>
       <w:numFmt w:val="bullet"/>
       <w:lvlText w:val=""/>
       <w:lvlJc w:val="left"/>
       <w:pPr>
         <w:tabs>
-          <w:tab w:val="num" w:pos="3600"/>
+          <w:tab w:val="left" w:pos="3600"/>
         </w:tabs>
         <w:ind w:left="3600" w:hanging="360"/>
       </w:pPr>
       <w:rPr>
-        <w:rFonts w:ascii="Wingdings" w:hAnsi="Wingdings" w:hint="default"/>
+        <w:rFonts w:hint="default" w:ascii="Wingdings" w:hAnsi="Wingdings"/>
         <w:sz w:val="20"/>
       </w:rPr>
     </w:lvl>
-    <w:lvl w:ilvl="5" w:tentative="1">
+    <w:lvl w:ilvl="5" w:tentative="0">
       <w:start w:val="1"/>
       <w:numFmt w:val="bullet"/>
       <w:lvlText w:val=""/>
       <w:lvlJc w:val="left"/>
       <w:pPr>
         <w:tabs>
-          <w:tab w:val="num" w:pos="4320"/>
+          <w:tab w:val="left" w:pos="4320"/>
         </w:tabs>
         <w:ind w:left="4320" w:hanging="360"/>
       </w:pPr>
       <w:rPr>
-        <w:rFonts w:ascii="Wingdings" w:hAnsi="Wingdings" w:hint="default"/>
+        <w:rFonts w:hint="default" w:ascii="Wingdings" w:hAnsi="Wingdings"/>
         <w:sz w:val="20"/>
       </w:rPr>
     </w:lvl>
-    <w:lvl w:ilvl="6" w:tentative="1">
+    <w:lvl w:ilvl="6" w:tentative="0">
       <w:start w:val="1"/>
       <w:numFmt w:val="bullet"/>
       <w:lvlText w:val=""/>
       <w:lvlJc w:val="left"/>
       <w:pPr>
         <w:tabs>
-          <w:tab w:val="num" w:pos="5040"/>
+          <w:tab w:val="left" w:pos="5040"/>
         </w:tabs>
         <w:ind w:left="5040" w:hanging="360"/>
       </w:pPr>
       <w:rPr>
-        <w:rFonts w:ascii="Wingdings" w:hAnsi="Wingdings" w:hint="default"/>
+        <w:rFonts w:hint="default" w:ascii="Wingdings" w:hAnsi="Wingdings"/>
         <w:sz w:val="20"/>
       </w:rPr>
     </w:lvl>
-    <w:lvl w:ilvl="7" w:tentative="1">
+    <w:lvl w:ilvl="7" w:tentative="0">
       <w:start w:val="1"/>
       <w:numFmt w:val="bullet"/>
       <w:lvlText w:val=""/>
       <w:lvlJc w:val="left"/>
       <w:pPr>
         <w:tabs>
-          <w:tab w:val="num" w:pos="5760"/>
+          <w:tab w:val="left" w:pos="5760"/>
         </w:tabs>
         <w:ind w:left="5760" w:hanging="360"/>
       </w:pPr>
       <w:rPr>
-        <w:rFonts w:ascii="Wingdings" w:hAnsi="Wingdings" w:hint="default"/>
+        <w:rFonts w:hint="default" w:ascii="Wingdings" w:hAnsi="Wingdings"/>
         <w:sz w:val="20"/>
       </w:rPr>
     </w:lvl>
-    <w:lvl w:ilvl="8" w:tentative="1">
+    <w:lvl w:ilvl="8" w:tentative="0">
       <w:start w:val="1"/>
       <w:numFmt w:val="bullet"/>
       <w:lvlText w:val=""/>
       <w:lvlJc w:val="left"/>
       <w:pPr>
         <w:tabs>
-          <w:tab w:val="num" w:pos="6480"/>
+          <w:tab w:val="left" w:pos="6480"/>
         </w:tabs>
         <w:ind w:left="6480" w:hanging="360"/>
       </w:pPr>
       <w:rPr>
-        <w:rFonts w:ascii="Wingdings" w:hAnsi="Wingdings" w:hint="default"/>
+        <w:rFonts w:hint="default" w:ascii="Wingdings" w:hAnsi="Wingdings"/>
         <w:sz w:val="20"/>
       </w:rPr>
     </w:lvl>
   </w:abstractNum>
-  <w:abstractNum w:abstractNumId="1" w15:restartNumberingAfterBreak="0">
+  <w:abstractNum w:abstractNumId="1">
     <w:nsid w:val="1BA0797B"/>
     <w:multiLevelType w:val="multilevel"/>
-    <w:tmpl w:val="4B10FAA8"/>
-    <w:lvl w:ilvl="0">
+    <w:tmpl w:val="1BA0797B"/>
+    <w:lvl w:ilvl="0" w:tentative="0">
       <w:start w:val="1"/>
       <w:numFmt w:val="bullet"/>
       <w:lvlText w:val=""/>
       <w:lvlJc w:val="left"/>
       <w:pPr>
         <w:tabs>
-          <w:tab w:val="num" w:pos="720"/>
+          <w:tab w:val="left" w:pos="720"/>
         </w:tabs>
         <w:ind w:left="720" w:hanging="360"/>
       </w:pPr>
       <w:rPr>
-        <w:rFonts w:ascii="Symbol" w:hAnsi="Symbol" w:hint="default"/>
+        <w:rFonts w:hint="default" w:ascii="Symbol" w:hAnsi="Symbol"/>
         <w:sz w:val="20"/>
       </w:rPr>
     </w:lvl>
-    <w:lvl w:ilvl="1" w:tentative="1">
+    <w:lvl w:ilvl="1" w:tentative="0">
       <w:start w:val="1"/>
       <w:numFmt w:val="bullet"/>
       <w:lvlText w:val="o"/>
       <w:lvlJc w:val="left"/>
       <w:pPr>
         <w:tabs>
-          <w:tab w:val="num" w:pos="1440"/>
+          <w:tab w:val="left" w:pos="1440"/>
         </w:tabs>
         <w:ind w:left="1440" w:hanging="360"/>
       </w:pPr>
       <w:rPr>
-        <w:rFonts w:ascii="Courier New" w:hAnsi="Courier New" w:hint="default"/>
+        <w:rFonts w:hint="default" w:ascii="Courier New" w:hAnsi="Courier New"/>
         <w:sz w:val="20"/>
       </w:rPr>
     </w:lvl>
-    <w:lvl w:ilvl="2" w:tentative="1">
+    <w:lvl w:ilvl="2" w:tentative="0">
       <w:start w:val="1"/>
       <w:numFmt w:val="bullet"/>
       <w:lvlText w:val=""/>
       <w:lvlJc w:val="left"/>
       <w:pPr>
         <w:tabs>
-          <w:tab w:val="num" w:pos="2160"/>
+          <w:tab w:val="left" w:pos="2160"/>
         </w:tabs>
         <w:ind w:left="2160" w:hanging="360"/>
       </w:pPr>
       <w:rPr>
-        <w:rFonts w:ascii="Wingdings" w:hAnsi="Wingdings" w:hint="default"/>
+        <w:rFonts w:hint="default" w:ascii="Wingdings" w:hAnsi="Wingdings"/>
         <w:sz w:val="20"/>
       </w:rPr>
     </w:lvl>
-    <w:lvl w:ilvl="3" w:tentative="1">
+    <w:lvl w:ilvl="3" w:tentative="0">
       <w:start w:val="1"/>
       <w:numFmt w:val="bullet"/>
       <w:lvlText w:val=""/>
       <w:lvlJc w:val="left"/>
       <w:pPr>
         <w:tabs>
-          <w:tab w:val="num" w:pos="2880"/>
+          <w:tab w:val="left" w:pos="2880"/>
         </w:tabs>
         <w:ind w:left="2880" w:hanging="360"/>
       </w:pPr>
       <w:rPr>
-        <w:rFonts w:ascii="Wingdings" w:hAnsi="Wingdings" w:hint="default"/>
+        <w:rFonts w:hint="default" w:ascii="Wingdings" w:hAnsi="Wingdings"/>
         <w:sz w:val="20"/>
       </w:rPr>
     </w:lvl>
-    <w:lvl w:ilvl="4" w:tentative="1">
+    <w:lvl w:ilvl="4" w:tentative="0">
       <w:start w:val="1"/>
       <w:numFmt w:val="bullet"/>
       <w:lvlText w:val=""/>
       <w:lvlJc w:val="left"/>
       <w:pPr>
         <w:tabs>
-          <w:tab w:val="num" w:pos="3600"/>
+          <w:tab w:val="left" w:pos="3600"/>
         </w:tabs>
         <w:ind w:left="3600" w:hanging="360"/>
       </w:pPr>
       <w:rPr>
-        <w:rFonts w:ascii="Wingdings" w:hAnsi="Wingdings" w:hint="default"/>
+        <w:rFonts w:hint="default" w:ascii="Wingdings" w:hAnsi="Wingdings"/>
         <w:sz w:val="20"/>
       </w:rPr>
     </w:lvl>
-    <w:lvl w:ilvl="5" w:tentative="1">
+    <w:lvl w:ilvl="5" w:tentative="0">
       <w:start w:val="1"/>
       <w:numFmt w:val="bullet"/>
       <w:lvlText w:val=""/>
       <w:lvlJc w:val="left"/>
       <w:pPr>
         <w:tabs>
-          <w:tab w:val="num" w:pos="4320"/>
+          <w:tab w:val="left" w:pos="4320"/>
         </w:tabs>
         <w:ind w:left="4320" w:hanging="360"/>
       </w:pPr>
       <w:rPr>
-        <w:rFonts w:ascii="Wingdings" w:hAnsi="Wingdings" w:hint="default"/>
+        <w:rFonts w:hint="default" w:ascii="Wingdings" w:hAnsi="Wingdings"/>
         <w:sz w:val="20"/>
       </w:rPr>
     </w:lvl>
-    <w:lvl w:ilvl="6" w:tentative="1">
+    <w:lvl w:ilvl="6" w:tentative="0">
       <w:start w:val="1"/>
       <w:numFmt w:val="bullet"/>
       <w:lvlText w:val=""/>
       <w:lvlJc w:val="left"/>
       <w:pPr>
         <w:tabs>
-          <w:tab w:val="num" w:pos="5040"/>
+          <w:tab w:val="left" w:pos="5040"/>
         </w:tabs>
         <w:ind w:left="5040" w:hanging="360"/>
       </w:pPr>
       <w:rPr>
-        <w:rFonts w:ascii="Wingdings" w:hAnsi="Wingdings" w:hint="default"/>
+        <w:rFonts w:hint="default" w:ascii="Wingdings" w:hAnsi="Wingdings"/>
         <w:sz w:val="20"/>
       </w:rPr>
     </w:lvl>
-    <w:lvl w:ilvl="7" w:tentative="1">
+    <w:lvl w:ilvl="7" w:tentative="0">
       <w:start w:val="1"/>
       <w:numFmt w:val="bullet"/>
       <w:lvlText w:val=""/>
       <w:lvlJc w:val="left"/>
       <w:pPr>
         <w:tabs>
-          <w:tab w:val="num" w:pos="5760"/>
+          <w:tab w:val="left" w:pos="5760"/>
         </w:tabs>
         <w:ind w:left="5760" w:hanging="360"/>
       </w:pPr>
       <w:rPr>
-        <w:rFonts w:ascii="Wingdings" w:hAnsi="Wingdings" w:hint="default"/>
+        <w:rFonts w:hint="default" w:ascii="Wingdings" w:hAnsi="Wingdings"/>
         <w:sz w:val="20"/>
       </w:rPr>
     </w:lvl>
-    <w:lvl w:ilvl="8" w:tentative="1">
+    <w:lvl w:ilvl="8" w:tentative="0">
       <w:start w:val="1"/>
       <w:numFmt w:val="bullet"/>
       <w:lvlText w:val=""/>
       <w:lvlJc w:val="left"/>
       <w:pPr>
         <w:tabs>
-          <w:tab w:val="num" w:pos="6480"/>
+          <w:tab w:val="left" w:pos="6480"/>
         </w:tabs>
         <w:ind w:left="6480" w:hanging="360"/>
       </w:pPr>
       <w:rPr>
-        <w:rFonts w:ascii="Wingdings" w:hAnsi="Wingdings" w:hint="default"/>
+        <w:rFonts w:hint="default" w:ascii="Wingdings" w:hAnsi="Wingdings"/>
         <w:sz w:val="20"/>
       </w:rPr>
     </w:lvl>
   </w:abstractNum>
-  <w:abstractNum w:abstractNumId="2" w15:restartNumberingAfterBreak="0">
+  <w:abstractNum w:abstractNumId="2">
     <w:nsid w:val="3E3421F6"/>
     <w:multiLevelType w:val="multilevel"/>
-    <w:tmpl w:val="07688B1E"/>
-    <w:lvl w:ilvl="0">
+    <w:tmpl w:val="3E3421F6"/>
+    <w:lvl w:ilvl="0" w:tentative="0">
       <w:start w:val="1"/>
       <w:numFmt w:val="decimal"/>
       <w:lvlText w:val="%1."/>
       <w:lvlJc w:val="left"/>
       <w:pPr>
         <w:tabs>
-          <w:tab w:val="num" w:pos="720"/>
+          <w:tab w:val="left" w:pos="720"/>
         </w:tabs>
         <w:ind w:left="720" w:hanging="360"/>
       </w:pPr>
     </w:lvl>
-    <w:lvl w:ilvl="1">
+    <w:lvl w:ilvl="1" w:tentative="0">
       <w:start w:val="1"/>
       <w:numFmt w:val="bullet"/>
       <w:lvlText w:val="o"/>
       <w:lvlJc w:val="left"/>
       <w:pPr>
         <w:tabs>
-          <w:tab w:val="num" w:pos="1440"/>
+          <w:tab w:val="left" w:pos="1440"/>
         </w:tabs>
         <w:ind w:left="1440" w:hanging="360"/>
       </w:pPr>
       <w:rPr>
-        <w:rFonts w:ascii="Courier New" w:hAnsi="Courier New" w:hint="default"/>
+        <w:rFonts w:hint="default" w:ascii="Courier New" w:hAnsi="Courier New"/>
         <w:sz w:val="20"/>
       </w:rPr>
     </w:lvl>
-    <w:lvl w:ilvl="2" w:tentative="1">
+    <w:lvl w:ilvl="2" w:tentative="0">
       <w:start w:val="1"/>
       <w:numFmt w:val="decimal"/>
       <w:lvlText w:val="%3."/>
       <w:lvlJc w:val="left"/>
       <w:pPr>
         <w:tabs>
-          <w:tab w:val="num" w:pos="2160"/>
+          <w:tab w:val="left" w:pos="2160"/>
         </w:tabs>
         <w:ind w:left="2160" w:hanging="360"/>
       </w:pPr>
     </w:lvl>
-    <w:lvl w:ilvl="3" w:tentative="1">
+    <w:lvl w:ilvl="3" w:tentative="0">
       <w:start w:val="1"/>
       <w:numFmt w:val="decimal"/>
       <w:lvlText w:val="%4."/>
       <w:lvlJc w:val="left"/>
       <w:pPr>
         <w:tabs>
-          <w:tab w:val="num" w:pos="2880"/>
+          <w:tab w:val="left" w:pos="2880"/>
         </w:tabs>
         <w:ind w:left="2880" w:hanging="360"/>
       </w:pPr>
     </w:lvl>
-    <w:lvl w:ilvl="4" w:tentative="1">
+    <w:lvl w:ilvl="4" w:tentative="0">
       <w:start w:val="1"/>
       <w:numFmt w:val="decimal"/>
       <w:lvlText w:val="%5."/>
       <w:lvlJc w:val="left"/>
       <w:pPr>
         <w:tabs>
-          <w:tab w:val="num" w:pos="3600"/>
+          <w:tab w:val="left" w:pos="3600"/>
         </w:tabs>
         <w:ind w:left="3600" w:hanging="360"/>
       </w:pPr>
     </w:lvl>
-    <w:lvl w:ilvl="5" w:tentative="1">
+    <w:lvl w:ilvl="5" w:tentative="0">
       <w:start w:val="1"/>
       <w:numFmt w:val="decimal"/>
       <w:lvlText w:val="%6."/>
       <w:lvlJc w:val="left"/>
       <w:pPr>
         <w:tabs>
-          <w:tab w:val="num" w:pos="4320"/>
+          <w:tab w:val="left" w:pos="4320"/>
         </w:tabs>
         <w:ind w:left="4320" w:hanging="360"/>
       </w:pPr>
     </w:lvl>
-    <w:lvl w:ilvl="6" w:tentative="1">
+    <w:lvl w:ilvl="6" w:tentative="0">
       <w:start w:val="1"/>
       <w:numFmt w:val="decimal"/>
       <w:lvlText w:val="%7."/>
       <w:lvlJc w:val="left"/>
       <w:pPr>
         <w:tabs>
-          <w:tab w:val="num" w:pos="5040"/>
+          <w:tab w:val="left" w:pos="5040"/>
         </w:tabs>
         <w:ind w:left="5040" w:hanging="360"/>
       </w:pPr>
     </w:lvl>
-    <w:lvl w:ilvl="7" w:tentative="1">
+    <w:lvl w:ilvl="7" w:tentative="0">
       <w:start w:val="1"/>
       <w:numFmt w:val="decimal"/>
       <w:lvlText w:val="%8."/>
       <w:lvlJc w:val="left"/>
       <w:pPr>
         <w:tabs>
-          <w:tab w:val="num" w:pos="5760"/>
+          <w:tab w:val="left" w:pos="5760"/>
         </w:tabs>
         <w:ind w:left="5760" w:hanging="360"/>
       </w:pPr>
     </w:lvl>
-    <w:lvl w:ilvl="8" w:tentative="1">
+    <w:lvl w:ilvl="8" w:tentative="0">
       <w:start w:val="1"/>
       <w:numFmt w:val="decimal"/>
       <w:lvlText w:val="%9."/>
       <w:lvlJc w:val="left"/>
       <w:pPr>
         <w:tabs>
-          <w:tab w:val="num" w:pos="6480"/>
+          <w:tab w:val="left" w:pos="6480"/>
         </w:tabs>
         <w:ind w:left="6480" w:hanging="360"/>
       </w:pPr>
     </w:lvl>
   </w:abstractNum>
-  <w:abstractNum w:abstractNumId="3" w15:restartNumberingAfterBreak="0">
-    <w:nsid w:val="440233B5"/>
+  <w:abstractNum w:abstractNumId="3">
+    <w:nsid w:val="479A112B"/>
     <w:multiLevelType w:val="multilevel"/>
-    <w:tmpl w:val="A96032FC"/>
-    <w:lvl w:ilvl="0">
+    <w:tmpl w:val="479A112B"/>
+    <w:lvl w:ilvl="0" w:tentative="0">
       <w:start w:val="1"/>
       <w:numFmt w:val="bullet"/>
       <w:lvlText w:val=""/>
       <w:lvlJc w:val="left"/>
       <w:pPr>
         <w:tabs>
-          <w:tab w:val="num" w:pos="720"/>
+          <w:tab w:val="left" w:pos="720"/>
         </w:tabs>
         <w:ind w:left="720" w:hanging="360"/>
       </w:pPr>
       <w:rPr>
-        <w:rFonts w:ascii="Symbol" w:hAnsi="Symbol" w:hint="default"/>
+        <w:rFonts w:hint="default" w:ascii="Symbol" w:hAnsi="Symbol"/>
         <w:sz w:val="20"/>
       </w:rPr>
     </w:lvl>
-    <w:lvl w:ilvl="1" w:tentative="1">
+    <w:lvl w:ilvl="1" w:tentative="0">
       <w:start w:val="1"/>
       <w:numFmt w:val="bullet"/>
       <w:lvlText w:val="o"/>
       <w:lvlJc w:val="left"/>
       <w:pPr>
         <w:tabs>
-          <w:tab w:val="num" w:pos="1440"/>
+          <w:tab w:val="left" w:pos="1440"/>
         </w:tabs>
         <w:ind w:left="1440" w:hanging="360"/>
       </w:pPr>
       <w:rPr>
-        <w:rFonts w:ascii="Courier New" w:hAnsi="Courier New" w:hint="default"/>
+        <w:rFonts w:hint="default" w:ascii="Courier New" w:hAnsi="Courier New"/>
         <w:sz w:val="20"/>
       </w:rPr>
     </w:lvl>
-    <w:lvl w:ilvl="2" w:tentative="1">
+    <w:lvl w:ilvl="2" w:tentative="0">
       <w:start w:val="1"/>
       <w:numFmt w:val="bullet"/>
       <w:lvlText w:val=""/>
       <w:lvlJc w:val="left"/>
       <w:pPr>
         <w:tabs>
-          <w:tab w:val="num" w:pos="2160"/>
+          <w:tab w:val="left" w:pos="2160"/>
         </w:tabs>
         <w:ind w:left="2160" w:hanging="360"/>
       </w:pPr>
       <w:rPr>
-        <w:rFonts w:ascii="Wingdings" w:hAnsi="Wingdings" w:hint="default"/>
+        <w:rFonts w:hint="default" w:ascii="Wingdings" w:hAnsi="Wingdings"/>
         <w:sz w:val="20"/>
       </w:rPr>
     </w:lvl>
-    <w:lvl w:ilvl="3" w:tentative="1">
+    <w:lvl w:ilvl="3" w:tentative="0">
       <w:start w:val="1"/>
       <w:numFmt w:val="bullet"/>
       <w:lvlText w:val=""/>
       <w:lvlJc w:val="left"/>
       <w:pPr>
         <w:tabs>
-          <w:tab w:val="num" w:pos="2880"/>
+          <w:tab w:val="left" w:pos="2880"/>
         </w:tabs>
         <w:ind w:left="2880" w:hanging="360"/>
       </w:pPr>
       <w:rPr>
-        <w:rFonts w:ascii="Wingdings" w:hAnsi="Wingdings" w:hint="default"/>
+        <w:rFonts w:hint="default" w:ascii="Wingdings" w:hAnsi="Wingdings"/>
         <w:sz w:val="20"/>
       </w:rPr>
     </w:lvl>
-    <w:lvl w:ilvl="4" w:tentative="1">
+    <w:lvl w:ilvl="4" w:tentative="0">
       <w:start w:val="1"/>
       <w:numFmt w:val="bullet"/>
       <w:lvlText w:val=""/>
       <w:lvlJc w:val="left"/>
       <w:pPr>
         <w:tabs>
-          <w:tab w:val="num" w:pos="3600"/>
+          <w:tab w:val="left" w:pos="3600"/>
         </w:tabs>
         <w:ind w:left="3600" w:hanging="360"/>
       </w:pPr>
       <w:rPr>
-        <w:rFonts w:ascii="Wingdings" w:hAnsi="Wingdings" w:hint="default"/>
+        <w:rFonts w:hint="default" w:ascii="Wingdings" w:hAnsi="Wingdings"/>
         <w:sz w:val="20"/>
       </w:rPr>
     </w:lvl>
-    <w:lvl w:ilvl="5" w:tentative="1">
+    <w:lvl w:ilvl="5" w:tentative="0">
       <w:start w:val="1"/>
       <w:numFmt w:val="bullet"/>
       <w:lvlText w:val=""/>
       <w:lvlJc w:val="left"/>
       <w:pPr>
         <w:tabs>
-          <w:tab w:val="num" w:pos="4320"/>
+          <w:tab w:val="left" w:pos="4320"/>
         </w:tabs>
         <w:ind w:left="4320" w:hanging="360"/>
       </w:pPr>
       <w:rPr>
-        <w:rFonts w:ascii="Wingdings" w:hAnsi="Wingdings" w:hint="default"/>
+        <w:rFonts w:hint="default" w:ascii="Wingdings" w:hAnsi="Wingdings"/>
         <w:sz w:val="20"/>
       </w:rPr>
     </w:lvl>
-    <w:lvl w:ilvl="6" w:tentative="1">
+    <w:lvl w:ilvl="6" w:tentative="0">
       <w:start w:val="1"/>
       <w:numFmt w:val="bullet"/>
       <w:lvlText w:val=""/>
       <w:lvlJc w:val="left"/>
       <w:pPr>
         <w:tabs>
-          <w:tab w:val="num" w:pos="5040"/>
+          <w:tab w:val="left" w:pos="5040"/>
         </w:tabs>
         <w:ind w:left="5040" w:hanging="360"/>
       </w:pPr>
       <w:rPr>
-        <w:rFonts w:ascii="Wingdings" w:hAnsi="Wingdings" w:hint="default"/>
+        <w:rFonts w:hint="default" w:ascii="Wingdings" w:hAnsi="Wingdings"/>
         <w:sz w:val="20"/>
       </w:rPr>
     </w:lvl>
-    <w:lvl w:ilvl="7" w:tentative="1">
+    <w:lvl w:ilvl="7" w:tentative="0">
       <w:start w:val="1"/>
       <w:numFmt w:val="bullet"/>
       <w:lvlText w:val=""/>
       <w:lvlJc w:val="left"/>
       <w:pPr>
         <w:tabs>
-          <w:tab w:val="num" w:pos="5760"/>
+          <w:tab w:val="left" w:pos="5760"/>
         </w:tabs>
         <w:ind w:left="5760" w:hanging="360"/>
       </w:pPr>
       <w:rPr>
-        <w:rFonts w:ascii="Wingdings" w:hAnsi="Wingdings" w:hint="default"/>
+        <w:rFonts w:hint="default" w:ascii="Wingdings" w:hAnsi="Wingdings"/>
         <w:sz w:val="20"/>
       </w:rPr>
     </w:lvl>
-    <w:lvl w:ilvl="8" w:tentative="1">
+    <w:lvl w:ilvl="8" w:tentative="0">
       <w:start w:val="1"/>
       <w:numFmt w:val="bullet"/>
       <w:lvlText w:val=""/>
       <w:lvlJc w:val="left"/>
       <w:pPr>
         <w:tabs>
-          <w:tab w:val="num" w:pos="6480"/>
+          <w:tab w:val="left" w:pos="6480"/>
         </w:tabs>
         <w:ind w:left="6480" w:hanging="360"/>
       </w:pPr>
       <w:rPr>
-        <w:rFonts w:ascii="Wingdings" w:hAnsi="Wingdings" w:hint="default"/>
+        <w:rFonts w:hint="default" w:ascii="Wingdings" w:hAnsi="Wingdings"/>
         <w:sz w:val="20"/>
       </w:rPr>
     </w:lvl>
   </w:abstractNum>
-  <w:abstractNum w:abstractNumId="4" w15:restartNumberingAfterBreak="0">
-    <w:nsid w:val="479A112B"/>
+  <w:abstractNum w:abstractNumId="4">
+    <w:nsid w:val="484C5710"/>
     <w:multiLevelType w:val="multilevel"/>
-    <w:tmpl w:val="7F50B53C"/>
-    <w:lvl w:ilvl="0">
+    <w:tmpl w:val="484C5710"/>
+    <w:lvl w:ilvl="0" w:tentative="0">
+      <w:start w:val="1"/>
+      <w:numFmt w:val="decimal"/>
+      <w:lvlText w:val="%1."/>
+      <w:lvlJc w:val="left"/>
+      <w:pPr>
+        <w:tabs>
+          <w:tab w:val="left" w:pos="720"/>
+        </w:tabs>
+        <w:ind w:left="720" w:hanging="360"/>
+      </w:pPr>
+    </w:lvl>
+    <w:lvl w:ilvl="1" w:tentative="0">
+      <w:start w:val="1"/>
+      <w:numFmt w:val="bullet"/>
+      <w:lvlText w:val="o"/>
+      <w:lvlJc w:val="left"/>
+      <w:pPr>
+        <w:tabs>
+          <w:tab w:val="left" w:pos="1440"/>
+        </w:tabs>
+        <w:ind w:left="1440" w:hanging="360"/>
+      </w:pPr>
+      <w:rPr>
+        <w:rFonts w:hint="default" w:ascii="Courier New" w:hAnsi="Courier New"/>
+        <w:sz w:val="20"/>
+      </w:rPr>
+    </w:lvl>
+    <w:lvl w:ilvl="2" w:tentative="0">
+      <w:start w:val="1"/>
+      <w:numFmt w:val="decimal"/>
+      <w:lvlText w:val="%3."/>
+      <w:lvlJc w:val="left"/>
+      <w:pPr>
+        <w:tabs>
+          <w:tab w:val="left" w:pos="2160"/>
+        </w:tabs>
+        <w:ind w:left="2160" w:hanging="360"/>
+      </w:pPr>
+    </w:lvl>
+    <w:lvl w:ilvl="3" w:tentative="0">
+      <w:start w:val="1"/>
+      <w:numFmt w:val="decimal"/>
+      <w:lvlText w:val="%4."/>
+      <w:lvlJc w:val="left"/>
+      <w:pPr>
+        <w:tabs>
+          <w:tab w:val="left" w:pos="2880"/>
+        </w:tabs>
+        <w:ind w:left="2880" w:hanging="360"/>
+      </w:pPr>
+    </w:lvl>
+    <w:lvl w:ilvl="4" w:tentative="0">
+      <w:start w:val="1"/>
+      <w:numFmt w:val="decimal"/>
+      <w:lvlText w:val="%5."/>
+      <w:lvlJc w:val="left"/>
+      <w:pPr>
+        <w:tabs>
+          <w:tab w:val="left" w:pos="3600"/>
+        </w:tabs>
+        <w:ind w:left="3600" w:hanging="360"/>
+      </w:pPr>
+    </w:lvl>
+    <w:lvl w:ilvl="5" w:tentative="0">
+      <w:start w:val="1"/>
+      <w:numFmt w:val="decimal"/>
+      <w:lvlText w:val="%6."/>
+      <w:lvlJc w:val="left"/>
+      <w:pPr>
+        <w:tabs>
+          <w:tab w:val="left" w:pos="4320"/>
+        </w:tabs>
+        <w:ind w:left="4320" w:hanging="360"/>
+      </w:pPr>
+    </w:lvl>
+    <w:lvl w:ilvl="6" w:tentative="0">
+      <w:start w:val="1"/>
+      <w:numFmt w:val="decimal"/>
+      <w:lvlText w:val="%7."/>
+      <w:lvlJc w:val="left"/>
+      <w:pPr>
+        <w:tabs>
+          <w:tab w:val="left" w:pos="5040"/>
+        </w:tabs>
+        <w:ind w:left="5040" w:hanging="360"/>
+      </w:pPr>
+    </w:lvl>
+    <w:lvl w:ilvl="7" w:tentative="0">
+      <w:start w:val="1"/>
+      <w:numFmt w:val="decimal"/>
+      <w:lvlText w:val="%8."/>
+      <w:lvlJc w:val="left"/>
+      <w:pPr>
+        <w:tabs>
+          <w:tab w:val="left" w:pos="5760"/>
+        </w:tabs>
+        <w:ind w:left="5760" w:hanging="360"/>
+      </w:pPr>
+    </w:lvl>
+    <w:lvl w:ilvl="8" w:tentative="0">
+      <w:start w:val="1"/>
+      <w:numFmt w:val="decimal"/>
+      <w:lvlText w:val="%9."/>
+      <w:lvlJc w:val="left"/>
+      <w:pPr>
+        <w:tabs>
+          <w:tab w:val="left" w:pos="6480"/>
+        </w:tabs>
+        <w:ind w:left="6480" w:hanging="360"/>
+      </w:pPr>
+    </w:lvl>
+  </w:abstractNum>
+  <w:abstractNum w:abstractNumId="5">
+    <w:nsid w:val="54DE0817"/>
+    <w:multiLevelType w:val="multilevel"/>
+    <w:tmpl w:val="54DE0817"/>
+    <w:lvl w:ilvl="0" w:tentative="0">
       <w:start w:val="1"/>
       <w:numFmt w:val="bullet"/>
       <w:lvlText w:val=""/>
       <w:lvlJc w:val="left"/>
       <w:pPr>
         <w:tabs>
-          <w:tab w:val="num" w:pos="720"/>
+          <w:tab w:val="left" w:pos="720"/>
         </w:tabs>
         <w:ind w:left="720" w:hanging="360"/>
       </w:pPr>
       <w:rPr>
-        <w:rFonts w:ascii="Symbol" w:hAnsi="Symbol" w:hint="default"/>
+        <w:rFonts w:hint="default" w:ascii="Symbol" w:hAnsi="Symbol"/>
         <w:sz w:val="20"/>
       </w:rPr>
     </w:lvl>
-    <w:lvl w:ilvl="1">
+    <w:lvl w:ilvl="1" w:tentative="0">
       <w:start w:val="1"/>
       <w:numFmt w:val="bullet"/>
       <w:lvlText w:val="o"/>
       <w:lvlJc w:val="left"/>
       <w:pPr>
         <w:tabs>
-          <w:tab w:val="num" w:pos="1440"/>
+          <w:tab w:val="left" w:pos="1440"/>
         </w:tabs>
         <w:ind w:left="1440" w:hanging="360"/>
       </w:pPr>
       <w:rPr>
-        <w:rFonts w:ascii="Courier New" w:hAnsi="Courier New" w:hint="default"/>
+        <w:rFonts w:hint="default" w:ascii="Courier New" w:hAnsi="Courier New"/>
         <w:sz w:val="20"/>
       </w:rPr>
     </w:lvl>
-    <w:lvl w:ilvl="2" w:tentative="1">
+    <w:lvl w:ilvl="2" w:tentative="0">
       <w:start w:val="1"/>
       <w:numFmt w:val="bullet"/>
       <w:lvlText w:val=""/>
       <w:lvlJc w:val="left"/>
       <w:pPr>
         <w:tabs>
-          <w:tab w:val="num" w:pos="2160"/>
+          <w:tab w:val="left" w:pos="2160"/>
         </w:tabs>
         <w:ind w:left="2160" w:hanging="360"/>
       </w:pPr>
       <w:rPr>
-        <w:rFonts w:ascii="Wingdings" w:hAnsi="Wingdings" w:hint="default"/>
+        <w:rFonts w:hint="default" w:ascii="Wingdings" w:hAnsi="Wingdings"/>
         <w:sz w:val="20"/>
       </w:rPr>
     </w:lvl>
-    <w:lvl w:ilvl="3" w:tentative="1">
+    <w:lvl w:ilvl="3" w:tentative="0">
       <w:start w:val="1"/>
       <w:numFmt w:val="bullet"/>
       <w:lvlText w:val=""/>
       <w:lvlJc w:val="left"/>
       <w:pPr>
         <w:tabs>
-          <w:tab w:val="num" w:pos="2880"/>
+          <w:tab w:val="left" w:pos="2880"/>
         </w:tabs>
         <w:ind w:left="2880" w:hanging="360"/>
       </w:pPr>
       <w:rPr>
-        <w:rFonts w:ascii="Wingdings" w:hAnsi="Wingdings" w:hint="default"/>
+        <w:rFonts w:hint="default" w:ascii="Wingdings" w:hAnsi="Wingdings"/>
         <w:sz w:val="20"/>
       </w:rPr>
     </w:lvl>
-    <w:lvl w:ilvl="4" w:tentative="1">
+    <w:lvl w:ilvl="4" w:tentative="0">
       <w:start w:val="1"/>
       <w:numFmt w:val="bullet"/>
       <w:lvlText w:val=""/>
       <w:lvlJc w:val="left"/>
       <w:pPr>
         <w:tabs>
-          <w:tab w:val="num" w:pos="3600"/>
+          <w:tab w:val="left" w:pos="3600"/>
         </w:tabs>
         <w:ind w:left="3600" w:hanging="360"/>
       </w:pPr>
       <w:rPr>
-        <w:rFonts w:ascii="Wingdings" w:hAnsi="Wingdings" w:hint="default"/>
+        <w:rFonts w:hint="default" w:ascii="Wingdings" w:hAnsi="Wingdings"/>
         <w:sz w:val="20"/>
       </w:rPr>
     </w:lvl>
-    <w:lvl w:ilvl="5" w:tentative="1">
+    <w:lvl w:ilvl="5" w:tentative="0">
       <w:start w:val="1"/>
       <w:numFmt w:val="bullet"/>
       <w:lvlText w:val=""/>
       <w:lvlJc w:val="left"/>
       <w:pPr>
         <w:tabs>
-          <w:tab w:val="num" w:pos="4320"/>
+          <w:tab w:val="left" w:pos="4320"/>
         </w:tabs>
         <w:ind w:left="4320" w:hanging="360"/>
       </w:pPr>
       <w:rPr>
-        <w:rFonts w:ascii="Wingdings" w:hAnsi="Wingdings" w:hint="default"/>
+        <w:rFonts w:hint="default" w:ascii="Wingdings" w:hAnsi="Wingdings"/>
         <w:sz w:val="20"/>
       </w:rPr>
     </w:lvl>
-    <w:lvl w:ilvl="6" w:tentative="1">
+    <w:lvl w:ilvl="6" w:tentative="0">
       <w:start w:val="1"/>
       <w:numFmt w:val="bullet"/>
       <w:lvlText w:val=""/>
       <w:lvlJc w:val="left"/>
       <w:pPr>
         <w:tabs>
-          <w:tab w:val="num" w:pos="5040"/>
+          <w:tab w:val="left" w:pos="5040"/>
         </w:tabs>
         <w:ind w:left="5040" w:hanging="360"/>
       </w:pPr>
       <w:rPr>
-        <w:rFonts w:ascii="Wingdings" w:hAnsi="Wingdings" w:hint="default"/>
+        <w:rFonts w:hint="default" w:ascii="Wingdings" w:hAnsi="Wingdings"/>
         <w:sz w:val="20"/>
       </w:rPr>
     </w:lvl>
-    <w:lvl w:ilvl="7" w:tentative="1">
+    <w:lvl w:ilvl="7" w:tentative="0">
       <w:start w:val="1"/>
       <w:numFmt w:val="bullet"/>
       <w:lvlText w:val=""/>
       <w:lvlJc w:val="left"/>
       <w:pPr>
         <w:tabs>
-          <w:tab w:val="num" w:pos="5760"/>
+          <w:tab w:val="left" w:pos="5760"/>
         </w:tabs>
         <w:ind w:left="5760" w:hanging="360"/>
       </w:pPr>
       <w:rPr>
-        <w:rFonts w:ascii="Wingdings" w:hAnsi="Wingdings" w:hint="default"/>
+        <w:rFonts w:hint="default" w:ascii="Wingdings" w:hAnsi="Wingdings"/>
         <w:sz w:val="20"/>
       </w:rPr>
     </w:lvl>
-    <w:lvl w:ilvl="8" w:tentative="1">
+    <w:lvl w:ilvl="8" w:tentative="0">
       <w:start w:val="1"/>
       <w:numFmt w:val="bullet"/>
       <w:lvlText w:val=""/>
       <w:lvlJc w:val="left"/>
       <w:pPr>
         <w:tabs>
-          <w:tab w:val="num" w:pos="6480"/>
+          <w:tab w:val="left" w:pos="6480"/>
         </w:tabs>
         <w:ind w:left="6480" w:hanging="360"/>
       </w:pPr>
       <w:rPr>
-        <w:rFonts w:ascii="Wingdings" w:hAnsi="Wingdings" w:hint="default"/>
+        <w:rFonts w:hint="default" w:ascii="Wingdings" w:hAnsi="Wingdings"/>
         <w:sz w:val="20"/>
       </w:rPr>
     </w:lvl>
   </w:abstractNum>
-  <w:abstractNum w:abstractNumId="5" w15:restartNumberingAfterBreak="0">
-    <w:nsid w:val="484C5710"/>
+  <w:abstractNum w:abstractNumId="6">
+    <w:nsid w:val="5AB52531"/>
     <w:multiLevelType w:val="multilevel"/>
-    <w:tmpl w:val="9F1096EE"/>
-    <w:lvl w:ilvl="0">
+    <w:tmpl w:val="5AB52531"/>
+    <w:lvl w:ilvl="0" w:tentative="0">
       <w:start w:val="1"/>
-      <w:numFmt w:val="decimal"/>
-      <w:lvlText w:val="%1."/>
+      <w:numFmt w:val="bullet"/>
+      <w:lvlText w:val=""/>
       <w:lvlJc w:val="left"/>
       <w:pPr>
         <w:tabs>
-          <w:tab w:val="num" w:pos="720"/>
+          <w:tab w:val="left" w:pos="720"/>
         </w:tabs>
         <w:ind w:left="720" w:hanging="360"/>
       </w:pPr>
+      <w:rPr>
+        <w:rFonts w:hint="default" w:ascii="Symbol" w:hAnsi="Symbol"/>
+        <w:sz w:val="20"/>
+      </w:rPr>
     </w:lvl>
-    <w:lvl w:ilvl="1">
+    <w:lvl w:ilvl="1" w:tentative="0">
       <w:start w:val="1"/>
       <w:numFmt w:val="bullet"/>
       <w:lvlText w:val="o"/>
       <w:lvlJc w:val="left"/>
       <w:pPr>
         <w:tabs>
-          <w:tab w:val="num" w:pos="1440"/>
+          <w:tab w:val="left" w:pos="1440"/>
         </w:tabs>
         <w:ind w:left="1440" w:hanging="360"/>
       </w:pPr>
       <w:rPr>
-        <w:rFonts w:ascii="Courier New" w:hAnsi="Courier New" w:hint="default"/>
+        <w:rFonts w:hint="default" w:ascii="Courier New" w:hAnsi="Courier New"/>
         <w:sz w:val="20"/>
       </w:rPr>
     </w:lvl>
-    <w:lvl w:ilvl="2" w:tentative="1">
+    <w:lvl w:ilvl="2" w:tentative="0">
       <w:start w:val="1"/>
-      <w:numFmt w:val="decimal"/>
-      <w:lvlText w:val="%3."/>
+      <w:numFmt w:val="bullet"/>
+      <w:lvlText w:val=""/>
       <w:lvlJc w:val="left"/>
       <w:pPr>
         <w:tabs>
-          <w:tab w:val="num" w:pos="2160"/>
+          <w:tab w:val="left" w:pos="2160"/>
         </w:tabs>
         <w:ind w:left="2160" w:hanging="360"/>
       </w:pPr>
+      <w:rPr>
+        <w:rFonts w:hint="default" w:ascii="Wingdings" w:hAnsi="Wingdings"/>
+        <w:sz w:val="20"/>
+      </w:rPr>
     </w:lvl>
-    <w:lvl w:ilvl="3" w:tentative="1">
+    <w:lvl w:ilvl="3" w:tentative="0">
       <w:start w:val="1"/>
-      <w:numFmt w:val="decimal"/>
-      <w:lvlText w:val="%4."/>
+      <w:numFmt w:val="bullet"/>
+      <w:lvlText w:val=""/>
       <w:lvlJc w:val="left"/>
       <w:pPr>
         <w:tabs>
-          <w:tab w:val="num" w:pos="2880"/>
+          <w:tab w:val="left" w:pos="2880"/>
         </w:tabs>
         <w:ind w:left="2880" w:hanging="360"/>
       </w:pPr>
+      <w:rPr>
+        <w:rFonts w:hint="default" w:ascii="Wingdings" w:hAnsi="Wingdings"/>
+        <w:sz w:val="20"/>
+      </w:rPr>
     </w:lvl>
-    <w:lvl w:ilvl="4" w:tentative="1">
+    <w:lvl w:ilvl="4" w:tentative="0">
       <w:start w:val="1"/>
-      <w:numFmt w:val="decimal"/>
-      <w:lvlText w:val="%5."/>
+      <w:numFmt w:val="bullet"/>
+      <w:lvlText w:val=""/>
       <w:lvlJc w:val="left"/>
       <w:pPr>
         <w:tabs>
-          <w:tab w:val="num" w:pos="3600"/>
+          <w:tab w:val="left" w:pos="3600"/>
         </w:tabs>
         <w:ind w:left="3600" w:hanging="360"/>
       </w:pPr>
+      <w:rPr>
+        <w:rFonts w:hint="default" w:ascii="Wingdings" w:hAnsi="Wingdings"/>
+        <w:sz w:val="20"/>
+      </w:rPr>
     </w:lvl>
-    <w:lvl w:ilvl="5" w:tentative="1">
+    <w:lvl w:ilvl="5" w:tentative="0">
       <w:start w:val="1"/>
-      <w:numFmt w:val="decimal"/>
-      <w:lvlText w:val="%6."/>
+      <w:numFmt w:val="bullet"/>
+      <w:lvlText w:val=""/>
       <w:lvlJc w:val="left"/>
       <w:pPr>
         <w:tabs>
-          <w:tab w:val="num" w:pos="4320"/>
+          <w:tab w:val="left" w:pos="4320"/>
         </w:tabs>
         <w:ind w:left="4320" w:hanging="360"/>
       </w:pPr>
+      <w:rPr>
+        <w:rFonts w:hint="default" w:ascii="Wingdings" w:hAnsi="Wingdings"/>
+        <w:sz w:val="20"/>
+      </w:rPr>
     </w:lvl>
-    <w:lvl w:ilvl="6" w:tentative="1">
+    <w:lvl w:ilvl="6" w:tentative="0">
       <w:start w:val="1"/>
-      <w:numFmt w:val="decimal"/>
-      <w:lvlText w:val="%7."/>
+      <w:numFmt w:val="bullet"/>
+      <w:lvlText w:val=""/>
       <w:lvlJc w:val="left"/>
       <w:pPr>
         <w:tabs>
-          <w:tab w:val="num" w:pos="5040"/>
+          <w:tab w:val="left" w:pos="5040"/>
         </w:tabs>
         <w:ind w:left="5040" w:hanging="360"/>
       </w:pPr>
+      <w:rPr>
+        <w:rFonts w:hint="default" w:ascii="Wingdings" w:hAnsi="Wingdings"/>
+        <w:sz w:val="20"/>
+      </w:rPr>
     </w:lvl>
-    <w:lvl w:ilvl="7" w:tentative="1">
+    <w:lvl w:ilvl="7" w:tentative="0">
       <w:start w:val="1"/>
-      <w:numFmt w:val="decimal"/>
-      <w:lvlText w:val="%8."/>
+      <w:numFmt w:val="bullet"/>
+      <w:lvlText w:val=""/>
       <w:lvlJc w:val="left"/>
       <w:pPr>
         <w:tabs>
-          <w:tab w:val="num" w:pos="5760"/>
+          <w:tab w:val="left" w:pos="5760"/>
         </w:tabs>
         <w:ind w:left="5760" w:hanging="360"/>
       </w:pPr>
+      <w:rPr>
+        <w:rFonts w:hint="default" w:ascii="Wingdings" w:hAnsi="Wingdings"/>
+        <w:sz w:val="20"/>
+      </w:rPr>
     </w:lvl>
-    <w:lvl w:ilvl="8" w:tentative="1">
+    <w:lvl w:ilvl="8" w:tentative="0">
       <w:start w:val="1"/>
-      <w:numFmt w:val="decimal"/>
-      <w:lvlText w:val="%9."/>
+      <w:numFmt w:val="bullet"/>
+      <w:lvlText w:val=""/>
       <w:lvlJc w:val="left"/>
       <w:pPr>
         <w:tabs>
-          <w:tab w:val="num" w:pos="6480"/>
+          <w:tab w:val="left" w:pos="6480"/>
         </w:tabs>
         <w:ind w:left="6480" w:hanging="360"/>
       </w:pPr>
+      <w:rPr>
+        <w:rFonts w:hint="default" w:ascii="Wingdings" w:hAnsi="Wingdings"/>
+        <w:sz w:val="20"/>
+      </w:rPr>
     </w:lvl>
   </w:abstractNum>
-  <w:abstractNum w:abstractNumId="6" w15:restartNumberingAfterBreak="0">
-    <w:nsid w:val="54DE0817"/>
+  <w:abstractNum w:abstractNumId="7">
+    <w:nsid w:val="7F930721"/>
     <w:multiLevelType w:val="multilevel"/>
-    <w:tmpl w:val="F9D87526"/>
-    <w:lvl w:ilvl="0">
+    <w:tmpl w:val="7F930721"/>
+    <w:lvl w:ilvl="0" w:tentative="0">
       <w:start w:val="1"/>
       <w:numFmt w:val="bullet"/>
       <w:lvlText w:val=""/>
       <w:lvlJc w:val="left"/>
       <w:pPr>
         <w:tabs>
-          <w:tab w:val="num" w:pos="720"/>
+          <w:tab w:val="left" w:pos="720"/>
         </w:tabs>
         <w:ind w:left="720" w:hanging="360"/>
       </w:pPr>
       <w:rPr>
-        <w:rFonts w:ascii="Symbol" w:hAnsi="Symbol" w:hint="default"/>
+        <w:rFonts w:hint="default" w:ascii="Symbol" w:hAnsi="Symbol"/>
         <w:sz w:val="20"/>
       </w:rPr>
     </w:lvl>
-    <w:lvl w:ilvl="1">
+    <w:lvl w:ilvl="1" w:tentative="0">
       <w:start w:val="1"/>
       <w:numFmt w:val="bullet"/>
       <w:lvlText w:val="o"/>
       <w:lvlJc w:val="left"/>
       <w:pPr>
         <w:tabs>
-          <w:tab w:val="num" w:pos="1440"/>
+          <w:tab w:val="left" w:pos="1440"/>
         </w:tabs>
         <w:ind w:left="1440" w:hanging="360"/>
       </w:pPr>
       <w:rPr>
-        <w:rFonts w:ascii="Courier New" w:hAnsi="Courier New" w:hint="default"/>
+        <w:rFonts w:hint="default" w:ascii="Courier New" w:hAnsi="Courier New"/>
         <w:sz w:val="20"/>
       </w:rPr>
     </w:lvl>
-    <w:lvl w:ilvl="2" w:tentative="1">
+    <w:lvl w:ilvl="2" w:tentative="0">
       <w:start w:val="1"/>
       <w:numFmt w:val="bullet"/>
       <w:lvlText w:val=""/>
       <w:lvlJc w:val="left"/>
       <w:pPr>
         <w:tabs>
-          <w:tab w:val="num" w:pos="2160"/>
+          <w:tab w:val="left" w:pos="2160"/>
         </w:tabs>
         <w:ind w:left="2160" w:hanging="360"/>
       </w:pPr>
       <w:rPr>
-        <w:rFonts w:ascii="Wingdings" w:hAnsi="Wingdings" w:hint="default"/>
+        <w:rFonts w:hint="default" w:ascii="Wingdings" w:hAnsi="Wingdings"/>
         <w:sz w:val="20"/>
       </w:rPr>
     </w:lvl>
-    <w:lvl w:ilvl="3" w:tentative="1">
+    <w:lvl w:ilvl="3" w:tentative="0">
       <w:start w:val="1"/>
       <w:numFmt w:val="bullet"/>
       <w:lvlText w:val=""/>
       <w:lvlJc w:val="left"/>
       <w:pPr>
         <w:tabs>
-          <w:tab w:val="num" w:pos="2880"/>
+          <w:tab w:val="left" w:pos="2880"/>
         </w:tabs>
         <w:ind w:left="2880" w:hanging="360"/>
       </w:pPr>
       <w:rPr>
-        <w:rFonts w:ascii="Wingdings" w:hAnsi="Wingdings" w:hint="default"/>
+        <w:rFonts w:hint="default" w:ascii="Wingdings" w:hAnsi="Wingdings"/>
         <w:sz w:val="20"/>
       </w:rPr>
     </w:lvl>
-    <w:lvl w:ilvl="4" w:tentative="1">
+    <w:lvl w:ilvl="4" w:tentative="0">
       <w:start w:val="1"/>
       <w:numFmt w:val="bullet"/>
       <w:lvlText w:val=""/>
       <w:lvlJc w:val="left"/>
       <w:pPr>
         <w:tabs>
-          <w:tab w:val="num" w:pos="3600"/>
+          <w:tab w:val="left" w:pos="3600"/>
         </w:tabs>
         <w:ind w:left="3600" w:hanging="360"/>
       </w:pPr>
       <w:rPr>
-        <w:rFonts w:ascii="Wingdings" w:hAnsi="Wingdings" w:hint="default"/>
+        <w:rFonts w:hint="default" w:ascii="Wingdings" w:hAnsi="Wingdings"/>
         <w:sz w:val="20"/>
       </w:rPr>
     </w:lvl>
-    <w:lvl w:ilvl="5" w:tentative="1">
+    <w:lvl w:ilvl="5" w:tentative="0">
       <w:start w:val="1"/>
       <w:numFmt w:val="bullet"/>
       <w:lvlText w:val=""/>
       <w:lvlJc w:val="left"/>
       <w:pPr>
         <w:tabs>
-          <w:tab w:val="num" w:pos="4320"/>
+          <w:tab w:val="left" w:pos="4320"/>
         </w:tabs>
         <w:ind w:left="4320" w:hanging="360"/>
       </w:pPr>
       <w:rPr>
-        <w:rFonts w:ascii="Wingdings" w:hAnsi="Wingdings" w:hint="default"/>
+        <w:rFonts w:hint="default" w:ascii="Wingdings" w:hAnsi="Wingdings"/>
         <w:sz w:val="20"/>
       </w:rPr>
     </w:lvl>
-    <w:lvl w:ilvl="6" w:tentative="1">
+    <w:lvl w:ilvl="6" w:tentative="0">
       <w:start w:val="1"/>
       <w:numFmt w:val="bullet"/>
       <w:lvlText w:val=""/>
       <w:lvlJc w:val="left"/>
       <w:pPr>
         <w:tabs>
-          <w:tab w:val="num" w:pos="5040"/>
+          <w:tab w:val="left" w:pos="5040"/>
         </w:tabs>
         <w:ind w:left="5040" w:hanging="360"/>
       </w:pPr>
       <w:rPr>
-        <w:rFonts w:ascii="Wingdings" w:hAnsi="Wingdings" w:hint="default"/>
+        <w:rFonts w:hint="default" w:ascii="Wingdings" w:hAnsi="Wingdings"/>
         <w:sz w:val="20"/>
       </w:rPr>
     </w:lvl>
-    <w:lvl w:ilvl="7" w:tentative="1">
+    <w:lvl w:ilvl="7" w:tentative="0">
       <w:start w:val="1"/>
       <w:numFmt w:val="bullet"/>
       <w:lvlText w:val=""/>
       <w:lvlJc w:val="left"/>
       <w:pPr>
         <w:tabs>
-          <w:tab w:val="num" w:pos="5760"/>
+          <w:tab w:val="left" w:pos="5760"/>
         </w:tabs>
         <w:ind w:left="5760" w:hanging="360"/>
       </w:pPr>
       <w:rPr>
-        <w:rFonts w:ascii="Wingdings" w:hAnsi="Wingdings" w:hint="default"/>
+        <w:rFonts w:hint="default" w:ascii="Wingdings" w:hAnsi="Wingdings"/>
         <w:sz w:val="20"/>
       </w:rPr>
     </w:lvl>
-    <w:lvl w:ilvl="8" w:tentative="1">
+    <w:lvl w:ilvl="8" w:tentative="0">
       <w:start w:val="1"/>
       <w:numFmt w:val="bullet"/>
       <w:lvlText w:val=""/>
       <w:lvlJc w:val="left"/>
       <w:pPr>
         <w:tabs>
-          <w:tab w:val="num" w:pos="6480"/>
+          <w:tab w:val="left" w:pos="6480"/>
         </w:tabs>
         <w:ind w:left="6480" w:hanging="360"/>
       </w:pPr>
       <w:rPr>
-        <w:rFonts w:ascii="Wingdings" w:hAnsi="Wingdings" w:hint="default"/>
+        <w:rFonts w:hint="default" w:ascii="Wingdings" w:hAnsi="Wingdings"/>
         <w:sz w:val="20"/>
       </w:rPr>
     </w:lvl>
   </w:abstractNum>
-  <w:abstractNum w:abstractNumId="7" w15:restartNumberingAfterBreak="0">
-    <w:nsid w:val="5AB52531"/>
-    <w:multiLevelType w:val="multilevel"/>
-    <w:tmpl w:val="08420EFC"/>
-    <w:lvl w:ilvl="0">
-      <w:start w:val="1"/>
-      <w:numFmt w:val="bullet"/>
-      <w:lvlText w:val=""/>
-      <w:lvlJc w:val="left"/>
-      <w:pPr>
-        <w:tabs>
-          <w:tab w:val="num" w:pos="720"/>
-        </w:tabs>
-        <w:ind w:left="720" w:hanging="360"/>
-      </w:pPr>
-      <w:rPr>
-        <w:rFonts w:ascii="Symbol" w:hAnsi="Symbol" w:hint="default"/>
-        <w:sz w:val="20"/>
-      </w:rPr>
-    </w:lvl>
-    <w:lvl w:ilvl="1" w:tentative="1">
-      <w:start w:val="1"/>
-      <w:numFmt w:val="bullet"/>
-      <w:lvlText w:val="o"/>
-      <w:lvlJc w:val="left"/>
-      <w:pPr>
-        <w:tabs>
-          <w:tab w:val="num" w:pos="1440"/>
-        </w:tabs>
-        <w:ind w:left="1440" w:hanging="360"/>
-      </w:pPr>
-      <w:rPr>
-        <w:rFonts w:ascii="Courier New" w:hAnsi="Courier New" w:hint="default"/>
-        <w:sz w:val="20"/>
-      </w:rPr>
-    </w:lvl>
-    <w:lvl w:ilvl="2" w:tentative="1">
-      <w:start w:val="1"/>
-      <w:numFmt w:val="bullet"/>
-      <w:lvlText w:val=""/>
-      <w:lvlJc w:val="left"/>
-      <w:pPr>
-        <w:tabs>
-          <w:tab w:val="num" w:pos="2160"/>
-        </w:tabs>
-        <w:ind w:left="2160" w:hanging="360"/>
-      </w:pPr>
-      <w:rPr>
-        <w:rFonts w:ascii="Wingdings" w:hAnsi="Wingdings" w:hint="default"/>
-        <w:sz w:val="20"/>
-      </w:rPr>
-    </w:lvl>
-    <w:lvl w:ilvl="3" w:tentative="1">
-      <w:start w:val="1"/>
-      <w:numFmt w:val="bullet"/>
-      <w:lvlText w:val=""/>
-      <w:lvlJc w:val="left"/>
-      <w:pPr>
-        <w:tabs>
-          <w:tab w:val="num" w:pos="2880"/>
-        </w:tabs>
-        <w:ind w:left="2880" w:hanging="360"/>
-      </w:pPr>
-      <w:rPr>
-        <w:rFonts w:ascii="Wingdings" w:hAnsi="Wingdings" w:hint="default"/>
-        <w:sz w:val="20"/>
-      </w:rPr>
-    </w:lvl>
-    <w:lvl w:ilvl="4" w:tentative="1">
-      <w:start w:val="1"/>
-      <w:numFmt w:val="bullet"/>
-      <w:lvlText w:val=""/>
-      <w:lvlJc w:val="left"/>
-      <w:pPr>
-        <w:tabs>
-          <w:tab w:val="num" w:pos="3600"/>
-        </w:tabs>
-        <w:ind w:left="3600" w:hanging="360"/>
-      </w:pPr>
-      <w:rPr>
-        <w:rFonts w:ascii="Wingdings" w:hAnsi="Wingdings" w:hint="default"/>
-        <w:sz w:val="20"/>
-      </w:rPr>
-    </w:lvl>
-    <w:lvl w:ilvl="5" w:tentative="1">
-      <w:start w:val="1"/>
-      <w:numFmt w:val="bullet"/>
-      <w:lvlText w:val=""/>
-      <w:lvlJc w:val="left"/>
-      <w:pPr>
-        <w:tabs>
-          <w:tab w:val="num" w:pos="4320"/>
-        </w:tabs>
-        <w:ind w:left="4320" w:hanging="360"/>
-      </w:pPr>
-      <w:rPr>
-        <w:rFonts w:ascii="Wingdings" w:hAnsi="Wingdings" w:hint="default"/>
-        <w:sz w:val="20"/>
-      </w:rPr>
-    </w:lvl>
-    <w:lvl w:ilvl="6" w:tentative="1">
-      <w:start w:val="1"/>
-      <w:numFmt w:val="bullet"/>
-      <w:lvlText w:val=""/>
-      <w:lvlJc w:val="left"/>
-      <w:pPr>
-        <w:tabs>
-          <w:tab w:val="num" w:pos="5040"/>
-        </w:tabs>
-        <w:ind w:left="5040" w:hanging="360"/>
-      </w:pPr>
-      <w:rPr>
-        <w:rFonts w:ascii="Wingdings" w:hAnsi="Wingdings" w:hint="default"/>
-        <w:sz w:val="20"/>
-      </w:rPr>
-    </w:lvl>
-    <w:lvl w:ilvl="7" w:tentative="1">
-      <w:start w:val="1"/>
-      <w:numFmt w:val="bullet"/>
-      <w:lvlText w:val=""/>
-      <w:lvlJc w:val="left"/>
-      <w:pPr>
-        <w:tabs>
-          <w:tab w:val="num" w:pos="5760"/>
-        </w:tabs>
-        <w:ind w:left="5760" w:hanging="360"/>
-      </w:pPr>
-      <w:rPr>
-        <w:rFonts w:ascii="Wingdings" w:hAnsi="Wingdings" w:hint="default"/>
-        <w:sz w:val="20"/>
-      </w:rPr>
-    </w:lvl>
-    <w:lvl w:ilvl="8" w:tentative="1">
-      <w:start w:val="1"/>
-      <w:numFmt w:val="bullet"/>
-      <w:lvlText w:val=""/>
-      <w:lvlJc w:val="left"/>
-      <w:pPr>
-        <w:tabs>
-          <w:tab w:val="num" w:pos="6480"/>
-        </w:tabs>
-        <w:ind w:left="6480" w:hanging="360"/>
-      </w:pPr>
-      <w:rPr>
-        <w:rFonts w:ascii="Wingdings" w:hAnsi="Wingdings" w:hint="default"/>
-        <w:sz w:val="20"/>
-      </w:rPr>
-    </w:lvl>
-  </w:abstractNum>
-  <w:abstractNum w:abstractNumId="8" w15:restartNumberingAfterBreak="0">
-    <w:nsid w:val="7F930721"/>
-    <w:multiLevelType w:val="multilevel"/>
-    <w:tmpl w:val="7696DAC4"/>
-    <w:lvl w:ilvl="0">
-      <w:start w:val="1"/>
-      <w:numFmt w:val="bullet"/>
-      <w:lvlText w:val=""/>
-      <w:lvlJc w:val="left"/>
-      <w:pPr>
-        <w:tabs>
-          <w:tab w:val="num" w:pos="720"/>
-        </w:tabs>
-        <w:ind w:left="720" w:hanging="360"/>
-      </w:pPr>
-      <w:rPr>
-        <w:rFonts w:ascii="Symbol" w:hAnsi="Symbol" w:hint="default"/>
-        <w:sz w:val="20"/>
-      </w:rPr>
-    </w:lvl>
-    <w:lvl w:ilvl="1" w:tentative="1">
-      <w:start w:val="1"/>
-      <w:numFmt w:val="bullet"/>
-      <w:lvlText w:val="o"/>
-      <w:lvlJc w:val="left"/>
-      <w:pPr>
-        <w:tabs>
-          <w:tab w:val="num" w:pos="1440"/>
-        </w:tabs>
-        <w:ind w:left="1440" w:hanging="360"/>
-      </w:pPr>
-      <w:rPr>
-        <w:rFonts w:ascii="Courier New" w:hAnsi="Courier New" w:hint="default"/>
-        <w:sz w:val="20"/>
-      </w:rPr>
-    </w:lvl>
-    <w:lvl w:ilvl="2" w:tentative="1">
-      <w:start w:val="1"/>
-      <w:numFmt w:val="bullet"/>
-      <w:lvlText w:val=""/>
-      <w:lvlJc w:val="left"/>
-      <w:pPr>
-        <w:tabs>
-          <w:tab w:val="num" w:pos="2160"/>
-        </w:tabs>
-        <w:ind w:left="2160" w:hanging="360"/>
-      </w:pPr>
-      <w:rPr>
-        <w:rFonts w:ascii="Wingdings" w:hAnsi="Wingdings" w:hint="default"/>
-        <w:sz w:val="20"/>
-      </w:rPr>
-    </w:lvl>
-    <w:lvl w:ilvl="3" w:tentative="1">
-      <w:start w:val="1"/>
-      <w:numFmt w:val="bullet"/>
-      <w:lvlText w:val=""/>
-      <w:lvlJc w:val="left"/>
-      <w:pPr>
-        <w:tabs>
-          <w:tab w:val="num" w:pos="2880"/>
-        </w:tabs>
-        <w:ind w:left="2880" w:hanging="360"/>
-      </w:pPr>
-      <w:rPr>
-        <w:rFonts w:ascii="Wingdings" w:hAnsi="Wingdings" w:hint="default"/>
-        <w:sz w:val="20"/>
-      </w:rPr>
-    </w:lvl>
-    <w:lvl w:ilvl="4" w:tentative="1">
-      <w:start w:val="1"/>
-      <w:numFmt w:val="bullet"/>
-      <w:lvlText w:val=""/>
-      <w:lvlJc w:val="left"/>
-      <w:pPr>
-        <w:tabs>
-          <w:tab w:val="num" w:pos="3600"/>
-        </w:tabs>
-        <w:ind w:left="3600" w:hanging="360"/>
-      </w:pPr>
-      <w:rPr>
-        <w:rFonts w:ascii="Wingdings" w:hAnsi="Wingdings" w:hint="default"/>
-        <w:sz w:val="20"/>
-      </w:rPr>
-    </w:lvl>
-    <w:lvl w:ilvl="5" w:tentative="1">
-      <w:start w:val="1"/>
-      <w:numFmt w:val="bullet"/>
-      <w:lvlText w:val=""/>
-      <w:lvlJc w:val="left"/>
-      <w:pPr>
-        <w:tabs>
-          <w:tab w:val="num" w:pos="4320"/>
-        </w:tabs>
-        <w:ind w:left="4320" w:hanging="360"/>
-      </w:pPr>
-      <w:rPr>
-        <w:rFonts w:ascii="Wingdings" w:hAnsi="Wingdings" w:hint="default"/>
-        <w:sz w:val="20"/>
-      </w:rPr>
-    </w:lvl>
-    <w:lvl w:ilvl="6" w:tentative="1">
-      <w:start w:val="1"/>
-      <w:numFmt w:val="bullet"/>
-      <w:lvlText w:val=""/>
-      <w:lvlJc w:val="left"/>
-      <w:pPr>
-        <w:tabs>
-          <w:tab w:val="num" w:pos="5040"/>
-        </w:tabs>
-        <w:ind w:left="5040" w:hanging="360"/>
-      </w:pPr>
-      <w:rPr>
-        <w:rFonts w:ascii="Wingdings" w:hAnsi="Wingdings" w:hint="default"/>
-        <w:sz w:val="20"/>
-      </w:rPr>
-    </w:lvl>
-    <w:lvl w:ilvl="7" w:tentative="1">
-      <w:start w:val="1"/>
-      <w:numFmt w:val="bullet"/>
-      <w:lvlText w:val=""/>
-      <w:lvlJc w:val="left"/>
-      <w:pPr>
-        <w:tabs>
-          <w:tab w:val="num" w:pos="5760"/>
-        </w:tabs>
-        <w:ind w:left="5760" w:hanging="360"/>
-      </w:pPr>
-      <w:rPr>
-        <w:rFonts w:ascii="Wingdings" w:hAnsi="Wingdings" w:hint="default"/>
-        <w:sz w:val="20"/>
-      </w:rPr>
-    </w:lvl>
-    <w:lvl w:ilvl="8" w:tentative="1">
-      <w:start w:val="1"/>
-      <w:numFmt w:val="bullet"/>
-      <w:lvlText w:val=""/>
-      <w:lvlJc w:val="left"/>
-      <w:pPr>
-        <w:tabs>
-          <w:tab w:val="num" w:pos="6480"/>
-        </w:tabs>
-        <w:ind w:left="6480" w:hanging="360"/>
-      </w:pPr>
-      <w:rPr>
-        <w:rFonts w:ascii="Wingdings" w:hAnsi="Wingdings" w:hint="default"/>
-        <w:sz w:val="20"/>
-      </w:rPr>
-    </w:lvl>
-  </w:abstractNum>
-  <w:num w:numId="1" w16cid:durableId="594441973">
+  <w:num w:numId="1">
+    <w:abstractNumId w:val="7"/>
+  </w:num>
+  <w:num w:numId="2">
+    <w:abstractNumId w:val="5"/>
+  </w:num>
+  <w:num w:numId="3">
+    <w:abstractNumId w:val="1"/>
+  </w:num>
+  <w:num w:numId="4">
+    <w:abstractNumId w:val="4"/>
+  </w:num>
+  <w:num w:numId="5">
+    <w:abstractNumId w:val="2"/>
+  </w:num>
+  <w:num w:numId="6">
     <w:abstractNumId w:val="3"/>
   </w:num>
-  <w:num w:numId="2" w16cid:durableId="1203593369">
+  <w:num w:numId="7">
     <w:abstractNumId w:val="6"/>
   </w:num>
-  <w:num w:numId="3" w16cid:durableId="1451895668">
-    <w:abstractNumId w:val="1"/>
-  </w:num>
-  <w:num w:numId="4" w16cid:durableId="1750543437">
-    <w:abstractNumId w:val="5"/>
-  </w:num>
-  <w:num w:numId="5" w16cid:durableId="821001105">
-    <w:abstractNumId w:val="2"/>
-  </w:num>
-  <w:num w:numId="6" w16cid:durableId="791288338">
-    <w:abstractNumId w:val="4"/>
-  </w:num>
-  <w:num w:numId="7" w16cid:durableId="644966169">
-    <w:abstractNumId w:val="7"/>
-  </w:num>
-  <w:num w:numId="8" w16cid:durableId="1873958958">
+  <w:num w:numId="8">
     <w:abstractNumId w:val="0"/>
-  </w:num>
-  <w:num w:numId="9" w16cid:durableId="677345816">
-    <w:abstractNumId w:val="8"/>
   </w:num>
 </w:numbering>
 </file>
 
 <file path=word/styles.xml><?xml version="1.0" encoding="utf-8"?>
-<w:styles xmlns:mc="http://schemas.openxmlformats.org/markup-compatibility/2006" xmlns:r="http://schemas.openxmlformats.org/officeDocument/2006/relationships" xmlns:w="http://schemas.openxmlformats.org/wordprocessingml/2006/main" xmlns:w14="http://schemas.microsoft.com/office/word/2010/wordml" xmlns:w15="http://schemas.microsoft.com/office/word/2012/wordml" xmlns:w16cex="http://schemas.microsoft.com/office/word/2018/wordml/cex" xmlns:w16cid="http://schemas.microsoft.com/office/word/2016/wordml/cid" xmlns:w16="http://schemas.microsoft.com/office/word/2018/wordml" xmlns:w16du="http://schemas.microsoft.com/office/word/2023/wordml/word16du" xmlns:w16sdtdh="http://schemas.microsoft.com/office/word/2020/wordml/sdtdatahash" xmlns:w16se="http://schemas.microsoft.com/office/word/2015/wordml/symex" mc:Ignorable="w14 w15 w16se w16cid w16 w16cex w16sdtdh w16du">
+<w:styles xmlns:mc="http://schemas.openxmlformats.org/markup-compatibility/2006" xmlns:o="urn:schemas-microsoft-com:office:office" xmlns:r="http://schemas.openxmlformats.org/officeDocument/2006/relationships" xmlns:m="http://schemas.openxmlformats.org/officeDocument/2006/math" xmlns:v="urn:schemas-microsoft-com:vml" xmlns:w="http://schemas.openxmlformats.org/wordprocessingml/2006/main" xmlns:w14="http://schemas.microsoft.com/office/word/2010/wordml" xmlns:w10="urn:schemas-microsoft-com:office:word" xmlns:sl="http://schemas.openxmlformats.org/schemaLibrary/2006/main" xmlns:wpsCustomData="http://www.wps.cn/officeDocument/2013/wpsCustomData" mc:Ignorable="w14">
   <w:docDefaults>
     <w:rPrDefault>
       <w:rPr>
-        <w:rFonts w:asciiTheme="minorHAnsi" w:eastAsiaTheme="minorHAnsi" w:hAnsiTheme="minorHAnsi" w:cstheme="minorBidi"/>
-        <w:kern w:val="2"/>
-        <w:sz w:val="22"/>
-        <w:szCs w:val="22"/>
-        <w:lang w:val="en-US" w:eastAsia="en-US" w:bidi="ar-SA"/>
-        <w14:ligatures w14:val="standardContextual"/>
+        <w:rFonts w:asciiTheme="minorHAnsi" w:hAnsiTheme="minorHAnsi" w:eastAsiaTheme="minorHAnsi" w:cstheme="minorBidi"/>
       </w:rPr>
     </w:rPrDefault>
-    <w:pPrDefault>
-      <w:pPr>
-        <w:spacing w:after="160" w:line="259" w:lineRule="auto"/>
-      </w:pPr>
-    </w:pPrDefault>
+    <w:pPrDefault/>
   </w:docDefaults>
-  <w:latentStyles w:defLockedState="0" w:defUIPriority="99" w:defSemiHidden="0" w:defUnhideWhenUsed="0" w:defQFormat="0" w:count="376">
-    <w:lsdException w:name="Normal" w:uiPriority="0" w:qFormat="1"/>
-    <w:lsdException w:name="heading 1" w:uiPriority="9" w:qFormat="1"/>
-    <w:lsdException w:name="heading 2" w:semiHidden="1" w:uiPriority="9" w:unhideWhenUsed="1" w:qFormat="1"/>
-    <w:lsdException w:name="heading 3" w:semiHidden="1" w:uiPriority="9" w:unhideWhenUsed="1" w:qFormat="1"/>
-    <w:lsdException w:name="heading 4" w:semiHidden="1" w:uiPriority="9" w:unhideWhenUsed="1" w:qFormat="1"/>
-    <w:lsdException w:name="heading 5" w:semiHidden="1" w:uiPriority="9" w:unhideWhenUsed="1" w:qFormat="1"/>
-    <w:lsdException w:name="heading 6" w:semiHidden="1" w:uiPriority="9" w:unhideWhenUsed="1" w:qFormat="1"/>
-    <w:lsdException w:name="heading 7" w:semiHidden="1" w:uiPriority="9" w:unhideWhenUsed="1" w:qFormat="1"/>
-    <w:lsdException w:name="heading 8" w:semiHidden="1" w:uiPriority="9" w:unhideWhenUsed="1" w:qFormat="1"/>
-    <w:lsdException w:name="heading 9" w:semiHidden="1" w:uiPriority="9" w:unhideWhenUsed="1" w:qFormat="1"/>
-    <w:lsdException w:name="index 1" w:semiHidden="1" w:unhideWhenUsed="1"/>
-    <w:lsdException w:name="index 2" w:semiHidden="1" w:unhideWhenUsed="1"/>
-    <w:lsdException w:name="index 3" w:semiHidden="1" w:unhideWhenUsed="1"/>
-    <w:lsdException w:name="index 4" w:semiHidden="1" w:unhideWhenUsed="1"/>
-    <w:lsdException w:name="index 5" w:semiHidden="1" w:unhideWhenUsed="1"/>
-    <w:lsdException w:name="index 6" w:semiHidden="1" w:unhideWhenUsed="1"/>
-    <w:lsdException w:name="index 7" w:semiHidden="1" w:unhideWhenUsed="1"/>
-    <w:lsdException w:name="index 8" w:semiHidden="1" w:unhideWhenUsed="1"/>
-    <w:lsdException w:name="index 9" w:semiHidden="1" w:unhideWhenUsed="1"/>
-    <w:lsdException w:name="toc 1" w:semiHidden="1" w:uiPriority="39" w:unhideWhenUsed="1"/>
-    <w:lsdException w:name="toc 2" w:semiHidden="1" w:uiPriority="39" w:unhideWhenUsed="1"/>
-    <w:lsdException w:name="toc 3" w:semiHidden="1" w:uiPriority="39" w:unhideWhenUsed="1"/>
-    <w:lsdException w:name="toc 4" w:semiHidden="1" w:uiPriority="39" w:unhideWhenUsed="1"/>
-    <w:lsdException w:name="toc 5" w:semiHidden="1" w:uiPriority="39" w:unhideWhenUsed="1"/>
-    <w:lsdException w:name="toc 6" w:semiHidden="1" w:uiPriority="39" w:unhideWhenUsed="1"/>
-    <w:lsdException w:name="toc 7" w:semiHidden="1" w:uiPriority="39" w:unhideWhenUsed="1"/>
-    <w:lsdException w:name="toc 8" w:semiHidden="1" w:uiPriority="39" w:unhideWhenUsed="1"/>
-    <w:lsdException w:name="toc 9" w:semiHidden="1" w:uiPriority="39" w:unhideWhenUsed="1"/>
-    <w:lsdException w:name="Normal Indent" w:semiHidden="1" w:unhideWhenUsed="1"/>
-    <w:lsdException w:name="footnote text" w:semiHidden="1" w:unhideWhenUsed="1"/>
-    <w:lsdException w:name="annotation text" w:semiHidden="1" w:unhideWhenUsed="1"/>
-    <w:lsdException w:name="header" w:semiHidden="1" w:unhideWhenUsed="1"/>
-    <w:lsdException w:name="footer" w:semiHidden="1" w:unhideWhenUsed="1"/>
-    <w:lsdException w:name="index heading" w:semiHidden="1" w:unhideWhenUsed="1"/>
-    <w:lsdException w:name="caption" w:semiHidden="1" w:uiPriority="35" w:unhideWhenUsed="1" w:qFormat="1"/>
-    <w:lsdException w:name="table of figures" w:semiHidden="1" w:unhideWhenUsed="1"/>
-    <w:lsdException w:name="envelope address" w:semiHidden="1" w:unhideWhenUsed="1"/>
-    <w:lsdException w:name="envelope return" w:semiHidden="1" w:unhideWhenUsed="1"/>
-    <w:lsdException w:name="footnote reference" w:semiHidden="1" w:unhideWhenUsed="1"/>
-    <w:lsdException w:name="annotation reference" w:semiHidden="1" w:unhideWhenUsed="1"/>
-    <w:lsdException w:name="line number" w:semiHidden="1" w:unhideWhenUsed="1"/>
-    <w:lsdException w:name="page number" w:semiHidden="1" w:unhideWhenUsed="1"/>
-    <w:lsdException w:name="endnote reference" w:semiHidden="1" w:unhideWhenUsed="1"/>
-    <w:lsdException w:name="endnote text" w:semiHidden="1" w:unhideWhenUsed="1"/>
-    <w:lsdException w:name="table of authorities" w:semiHidden="1" w:unhideWhenUsed="1"/>
-    <w:lsdException w:name="macro" w:semiHidden="1" w:unhideWhenUsed="1"/>
-    <w:lsdException w:name="toa heading" w:semiHidden="1" w:unhideWhenUsed="1"/>
-    <w:lsdException w:name="List" w:semiHidden="1" w:unhideWhenUsed="1"/>
-    <w:lsdException w:name="List Bullet" w:semiHidden="1" w:unhideWhenUsed="1"/>
-    <w:lsdException w:name="List Number" w:semiHidden="1" w:unhideWhenUsed="1"/>
-    <w:lsdException w:name="List 2" w:semiHidden="1" w:unhideWhenUsed="1"/>
-    <w:lsdException w:name="List 3" w:semiHidden="1" w:unhideWhenUsed="1"/>
-    <w:lsdException w:name="List 4" w:semiHidden="1" w:unhideWhenUsed="1"/>
-    <w:lsdException w:name="List 5" w:semiHidden="1" w:unhideWhenUsed="1"/>
-    <w:lsdException w:name="List Bullet 2" w:semiHidden="1" w:unhideWhenUsed="1"/>
-    <w:lsdException w:name="List Bullet 3" w:semiHidden="1" w:unhideWhenUsed="1"/>
-    <w:lsdException w:name="List Bullet 4" w:semiHidden="1" w:unhideWhenUsed="1"/>
-    <w:lsdException w:name="List Bullet 5" w:semiHidden="1" w:unhideWhenUsed="1"/>
-    <w:lsdException w:name="List Number 2" w:semiHidden="1" w:unhideWhenUsed="1"/>
-    <w:lsdException w:name="List Number 3" w:semiHidden="1" w:unhideWhenUsed="1"/>
-    <w:lsdException w:name="List Number 4" w:semiHidden="1" w:unhideWhenUsed="1"/>
-    <w:lsdException w:name="List Number 5" w:semiHidden="1" w:unhideWhenUsed="1"/>
-    <w:lsdException w:name="Title" w:uiPriority="10" w:qFormat="1"/>
-    <w:lsdException w:name="Closing" w:semiHidden="1" w:unhideWhenUsed="1"/>
-    <w:lsdException w:name="Signature" w:semiHidden="1" w:unhideWhenUsed="1"/>
-    <w:lsdException w:name="Default Paragraph Font" w:semiHidden="1" w:uiPriority="1" w:unhideWhenUsed="1"/>
-    <w:lsdException w:name="Body Text" w:semiHidden="1" w:unhideWhenUsed="1"/>
-    <w:lsdException w:name="Body Text Indent" w:semiHidden="1" w:unhideWhenUsed="1"/>
-    <w:lsdException w:name="List Continue" w:semiHidden="1" w:unhideWhenUsed="1"/>
-    <w:lsdException w:name="List Continue 2" w:semiHidden="1" w:unhideWhenUsed="1"/>
-    <w:lsdException w:name="List Continue 3" w:semiHidden="1" w:unhideWhenUsed="1"/>
-    <w:lsdException w:name="List Continue 4" w:semiHidden="1" w:unhideWhenUsed="1"/>
-    <w:lsdException w:name="List Continue 5" w:semiHidden="1" w:unhideWhenUsed="1"/>
-    <w:lsdException w:name="Message Header" w:semiHidden="1" w:unhideWhenUsed="1"/>
-    <w:lsdException w:name="Subtitle" w:uiPriority="11" w:qFormat="1"/>
-    <w:lsdException w:name="Salutation" w:semiHidden="1" w:unhideWhenUsed="1"/>
-    <w:lsdException w:name="Date" w:semiHidden="1" w:unhideWhenUsed="1"/>
-    <w:lsdException w:name="Body Text First Indent" w:semiHidden="1" w:unhideWhenUsed="1"/>
-    <w:lsdException w:name="Body Text First Indent 2" w:semiHidden="1" w:unhideWhenUsed="1"/>
-    <w:lsdException w:name="Note Heading" w:semiHidden="1" w:unhideWhenUsed="1"/>
-    <w:lsdException w:name="Body Text 2" w:semiHidden="1" w:unhideWhenUsed="1"/>
-    <w:lsdException w:name="Body Text 3" w:semiHidden="1" w:unhideWhenUsed="1"/>
-    <w:lsdException w:name="Body Text Indent 2" w:semiHidden="1" w:unhideWhenUsed="1"/>
-    <w:lsdException w:name="Body Text Indent 3" w:semiHidden="1" w:unhideWhenUsed="1"/>
-    <w:lsdException w:name="Block Text" w:semiHidden="1" w:unhideWhenUsed="1"/>
-    <w:lsdException w:name="Hyperlink" w:semiHidden="1" w:unhideWhenUsed="1"/>
-    <w:lsdException w:name="FollowedHyperlink" w:semiHidden="1" w:unhideWhenUsed="1"/>
-    <w:lsdException w:name="Strong" w:uiPriority="22" w:qFormat="1"/>
-    <w:lsdException w:name="Emphasis" w:uiPriority="20" w:qFormat="1"/>
-    <w:lsdException w:name="Document Map" w:semiHidden="1" w:unhideWhenUsed="1"/>
-    <w:lsdException w:name="Plain Text" w:semiHidden="1" w:unhideWhenUsed="1"/>
-    <w:lsdException w:name="E-mail Signature" w:semiHidden="1" w:unhideWhenUsed="1"/>
-    <w:lsdException w:name="HTML Top of Form" w:semiHidden="1" w:unhideWhenUsed="1"/>
-    <w:lsdException w:name="HTML Bottom of Form" w:semiHidden="1" w:unhideWhenUsed="1"/>
-    <w:lsdException w:name="Normal (Web)" w:semiHidden="1" w:unhideWhenUsed="1"/>
-    <w:lsdException w:name="HTML Acronym" w:semiHidden="1" w:unhideWhenUsed="1"/>
-    <w:lsdException w:name="HTML Address" w:semiHidden="1" w:unhideWhenUsed="1"/>
-    <w:lsdException w:name="HTML Cite" w:semiHidden="1" w:unhideWhenUsed="1"/>
-    <w:lsdException w:name="HTML Code" w:semiHidden="1" w:unhideWhenUsed="1"/>
-    <w:lsdException w:name="HTML Definition" w:semiHidden="1" w:unhideWhenUsed="1"/>
-    <w:lsdException w:name="HTML Keyboard" w:semiHidden="1" w:unhideWhenUsed="1"/>
-    <w:lsdException w:name="HTML Preformatted" w:semiHidden="1" w:unhideWhenUsed="1"/>
-    <w:lsdException w:name="HTML Sample" w:semiHidden="1" w:unhideWhenUsed="1"/>
-    <w:lsdException w:name="HTML Typewriter" w:semiHidden="1" w:unhideWhenUsed="1"/>
-    <w:lsdException w:name="HTML Variable" w:semiHidden="1" w:unhideWhenUsed="1"/>
-    <w:lsdException w:name="Normal Table" w:semiHidden="1" w:unhideWhenUsed="1"/>
-    <w:lsdException w:name="annotation subject" w:semiHidden="1" w:unhideWhenUsed="1"/>
-    <w:lsdException w:name="No List" w:semiHidden="1" w:unhideWhenUsed="1"/>
-    <w:lsdException w:name="Outline List 1" w:semiHidden="1" w:unhideWhenUsed="1"/>
-    <w:lsdException w:name="Outline List 2" w:semiHidden="1" w:unhideWhenUsed="1"/>
-    <w:lsdException w:name="Outline List 3" w:semiHidden="1" w:unhideWhenUsed="1"/>
-    <w:lsdException w:name="Table Simple 1" w:semiHidden="1" w:unhideWhenUsed="1"/>
-    <w:lsdException w:name="Table Simple 2" w:semiHidden="1" w:unhideWhenUsed="1"/>
-    <w:lsdException w:name="Table Simple 3" w:semiHidden="1" w:unhideWhenUsed="1"/>
-    <w:lsdException w:name="Table Classic 1" w:semiHidden="1" w:unhideWhenUsed="1"/>
-    <w:lsdException w:name="Table Classic 2" w:semiHidden="1" w:unhideWhenUsed="1"/>
-    <w:lsdException w:name="Table Classic 3" w:semiHidden="1" w:unhideWhenUsed="1"/>
-    <w:lsdException w:name="Table Classic 4" w:semiHidden="1" w:unhideWhenUsed="1"/>
-    <w:lsdException w:name="Table Colorful 1" w:semiHidden="1" w:unhideWhenUsed="1"/>
-    <w:lsdException w:name="Table Colorful 2" w:semiHidden="1" w:unhideWhenUsed="1"/>
-    <w:lsdException w:name="Table Colorful 3" w:semiHidden="1" w:unhideWhenUsed="1"/>
-    <w:lsdException w:name="Table Columns 1" w:semiHidden="1" w:unhideWhenUsed="1"/>
-    <w:lsdException w:name="Table Columns 2" w:semiHidden="1" w:unhideWhenUsed="1"/>
-    <w:lsdException w:name="Table Columns 3" w:semiHidden="1" w:unhideWhenUsed="1"/>
-    <w:lsdException w:name="Table Columns 4" w:semiHidden="1" w:unhideWhenUsed="1"/>
-    <w:lsdException w:name="Table Columns 5" w:semiHidden="1" w:unhideWhenUsed="1"/>
-    <w:lsdException w:name="Table Grid 1" w:semiHidden="1" w:unhideWhenUsed="1"/>
-    <w:lsdException w:name="Table Grid 2" w:semiHidden="1" w:unhideWhenUsed="1"/>
-    <w:lsdException w:name="Table Grid 3" w:semiHidden="1" w:unhideWhenUsed="1"/>
-    <w:lsdException w:name="Table Grid 4" w:semiHidden="1" w:unhideWhenUsed="1"/>
-    <w:lsdException w:name="Table Grid 5" w:semiHidden="1" w:unhideWhenUsed="1"/>
-    <w:lsdException w:name="Table Grid 6" w:semiHidden="1" w:unhideWhenUsed="1"/>
-    <w:lsdException w:name="Table Grid 7" w:semiHidden="1" w:unhideWhenUsed="1"/>
-    <w:lsdException w:name="Table Grid 8" w:semiHidden="1" w:unhideWhenUsed="1"/>
-    <w:lsdException w:name="Table List 1" w:semiHidden="1" w:unhideWhenUsed="1"/>
-    <w:lsdException w:name="Table List 2" w:semiHidden="1" w:unhideWhenUsed="1"/>
-    <w:lsdException w:name="Table List 3" w:semiHidden="1" w:unhideWhenUsed="1"/>
-    <w:lsdException w:name="Table List 4" w:semiHidden="1" w:unhideWhenUsed="1"/>
-    <w:lsdException w:name="Table List 5" w:semiHidden="1" w:unhideWhenUsed="1"/>
-    <w:lsdException w:name="Table List 6" w:semiHidden="1" w:unhideWhenUsed="1"/>
-    <w:lsdException w:name="Table List 7" w:semiHidden="1" w:unhideWhenUsed="1"/>
-    <w:lsdException w:name="Table List 8" w:semiHidden="1" w:unhideWhenUsed="1"/>
-    <w:lsdException w:name="Table 3D effects 1" w:semiHidden="1" w:unhideWhenUsed="1"/>
-    <w:lsdException w:name="Table 3D effects 2" w:semiHidden="1" w:unhideWhenUsed="1"/>
-    <w:lsdException w:name="Table 3D effects 3" w:semiHidden="1" w:unhideWhenUsed="1"/>
-    <w:lsdException w:name="Table Contemporary" w:semiHidden="1" w:unhideWhenUsed="1"/>
-    <w:lsdException w:name="Table Elegant" w:semiHidden="1" w:unhideWhenUsed="1"/>
-    <w:lsdException w:name="Table Professional" w:semiHidden="1" w:unhideWhenUsed="1"/>
-    <w:lsdException w:name="Table Subtle 1" w:semiHidden="1" w:unhideWhenUsed="1"/>
-    <w:lsdException w:name="Table Subtle 2" w:semiHidden="1" w:unhideWhenUsed="1"/>
-    <w:lsdException w:name="Table Web 1" w:semiHidden="1" w:unhideWhenUsed="1"/>
-    <w:lsdException w:name="Table Web 2" w:semiHidden="1" w:unhideWhenUsed="1"/>
-    <w:lsdException w:name="Table Web 3" w:semiHidden="1" w:unhideWhenUsed="1"/>
-    <w:lsdException w:name="Balloon Text" w:semiHidden="1" w:unhideWhenUsed="1"/>
-    <w:lsdException w:name="Table Grid" w:uiPriority="39"/>
-    <w:lsdException w:name="Table Theme" w:semiHidden="1" w:unhideWhenUsed="1"/>
-    <w:lsdException w:name="Placeholder Text" w:semiHidden="1"/>
-    <w:lsdException w:name="No Spacing" w:uiPriority="1" w:qFormat="1"/>
-    <w:lsdException w:name="Light Shading" w:uiPriority="60"/>
-    <w:lsdException w:name="Light List" w:uiPriority="61"/>
-    <w:lsdException w:name="Light Grid" w:uiPriority="62"/>
-    <w:lsdException w:name="Medium Shading 1" w:uiPriority="63"/>
-    <w:lsdException w:name="Medium Shading 2" w:uiPriority="64"/>
-    <w:lsdException w:name="Medium List 1" w:uiPriority="65"/>
-    <w:lsdException w:name="Medium List 2" w:uiPriority="66"/>
-    <w:lsdException w:name="Medium Grid 1" w:uiPriority="67"/>
-    <w:lsdException w:name="Medium Grid 2" w:uiPriority="68"/>
-    <w:lsdException w:name="Medium Grid 3" w:uiPriority="69"/>
-    <w:lsdException w:name="Dark List" w:uiPriority="70"/>
-    <w:lsdException w:name="Colorful Shading" w:uiPriority="71"/>
-    <w:lsdException w:name="Colorful List" w:uiPriority="72"/>
-    <w:lsdException w:name="Colorful Grid" w:uiPriority="73"/>
-    <w:lsdException w:name="Light Shading Accent 1" w:uiPriority="60"/>
-    <w:lsdException w:name="Light List Accent 1" w:uiPriority="61"/>
-    <w:lsdException w:name="Light Grid Accent 1" w:uiPriority="62"/>
-    <w:lsdException w:name="Medium Shading 1 Accent 1" w:uiPriority="63"/>
-    <w:lsdException w:name="Medium Shading 2 Accent 1" w:uiPriority="64"/>
-    <w:lsdException w:name="Medium List 1 Accent 1" w:uiPriority="65"/>
-    <w:lsdException w:name="Revision" w:semiHidden="1"/>
-    <w:lsdException w:name="List Paragraph" w:uiPriority="34" w:qFormat="1"/>
-    <w:lsdException w:name="Quote" w:uiPriority="29" w:qFormat="1"/>
-    <w:lsdException w:name="Intense Quote" w:uiPriority="30" w:qFormat="1"/>
-    <w:lsdException w:name="Medium List 2 Accent 1" w:uiPriority="66"/>
-    <w:lsdException w:name="Medium Grid 1 Accent 1" w:uiPriority="67"/>
-    <w:lsdException w:name="Medium Grid 2 Accent 1" w:uiPriority="68"/>
-    <w:lsdException w:name="Medium Grid 3 Accent 1" w:uiPriority="69"/>
-    <w:lsdException w:name="Dark List Accent 1" w:uiPriority="70"/>
-    <w:lsdException w:name="Colorful Shading Accent 1" w:uiPriority="71"/>
-    <w:lsdException w:name="Colorful List Accent 1" w:uiPriority="72"/>
-    <w:lsdException w:name="Colorful Grid Accent 1" w:uiPriority="73"/>
-    <w:lsdException w:name="Light Shading Accent 2" w:uiPriority="60"/>
-    <w:lsdException w:name="Light List Accent 2" w:uiPriority="61"/>
-    <w:lsdException w:name="Light Grid Accent 2" w:uiPriority="62"/>
-    <w:lsdException w:name="Medium Shading 1 Accent 2" w:uiPriority="63"/>
-    <w:lsdException w:name="Medium Shading 2 Accent 2" w:uiPriority="64"/>
-    <w:lsdException w:name="Medium List 1 Accent 2" w:uiPriority="65"/>
-    <w:lsdException w:name="Medium List 2 Accent 2" w:uiPriority="66"/>
-    <w:lsdException w:name="Medium Grid 1 Accent 2" w:uiPriority="67"/>
-    <w:lsdException w:name="Medium Grid 2 Accent 2" w:uiPriority="68"/>
-    <w:lsdException w:name="Medium Grid 3 Accent 2" w:uiPriority="69"/>
-    <w:lsdException w:name="Dark List Accent 2" w:uiPriority="70"/>
-    <w:lsdException w:name="Colorful Shading Accent 2" w:uiPriority="71"/>
-    <w:lsdException w:name="Colorful List Accent 2" w:uiPriority="72"/>
-    <w:lsdException w:name="Colorful Grid Accent 2" w:uiPriority="73"/>
-    <w:lsdException w:name="Light Shading Accent 3" w:uiPriority="60"/>
-    <w:lsdException w:name="Light List Accent 3" w:uiPriority="61"/>
-    <w:lsdException w:name="Light Grid Accent 3" w:uiPriority="62"/>
-    <w:lsdException w:name="Medium Shading 1 Accent 3" w:uiPriority="63"/>
-    <w:lsdException w:name="Medium Shading 2 Accent 3" w:uiPriority="64"/>
-    <w:lsdException w:name="Medium List 1 Accent 3" w:uiPriority="65"/>
-    <w:lsdException w:name="Medium List 2 Accent 3" w:uiPriority="66"/>
-    <w:lsdException w:name="Medium Grid 1 Accent 3" w:uiPriority="67"/>
-    <w:lsdException w:name="Medium Grid 2 Accent 3" w:uiPriority="68"/>
-    <w:lsdException w:name="Medium Grid 3 Accent 3" w:uiPriority="69"/>
-    <w:lsdException w:name="Dark List Accent 3" w:uiPriority="70"/>
-    <w:lsdException w:name="Colorful Shading Accent 3" w:uiPriority="71"/>
-    <w:lsdException w:name="Colorful List Accent 3" w:uiPriority="72"/>
-    <w:lsdException w:name="Colorful Grid Accent 3" w:uiPriority="73"/>
-    <w:lsdException w:name="Light Shading Accent 4" w:uiPriority="60"/>
-    <w:lsdException w:name="Light List Accent 4" w:uiPriority="61"/>
-    <w:lsdException w:name="Light Grid Accent 4" w:uiPriority="62"/>
-    <w:lsdException w:name="Medium Shading 1 Accent 4" w:uiPriority="63"/>
-    <w:lsdException w:name="Medium Shading 2 Accent 4" w:uiPriority="64"/>
-    <w:lsdException w:name="Medium List 1 Accent 4" w:uiPriority="65"/>
-    <w:lsdException w:name="Medium List 2 Accent 4" w:uiPriority="66"/>
-    <w:lsdException w:name="Medium Grid 1 Accent 4" w:uiPriority="67"/>
-    <w:lsdException w:name="Medium Grid 2 Accent 4" w:uiPriority="68"/>
-    <w:lsdException w:name="Medium Grid 3 Accent 4" w:uiPriority="69"/>
-    <w:lsdException w:name="Dark List Accent 4" w:uiPriority="70"/>
-    <w:lsdException w:name="Colorful Shading Accent 4" w:uiPriority="71"/>
-    <w:lsdException w:name="Colorful List Accent 4" w:uiPriority="72"/>
-    <w:lsdException w:name="Colorful Grid Accent 4" w:uiPriority="73"/>
-    <w:lsdException w:name="Light Shading Accent 5" w:uiPriority="60"/>
-    <w:lsdException w:name="Light List Accent 5" w:uiPriority="61"/>
-    <w:lsdException w:name="Light Grid Accent 5" w:uiPriority="62"/>
-    <w:lsdException w:name="Medium Shading 1 Accent 5" w:uiPriority="63"/>
-    <w:lsdException w:name="Medium Shading 2 Accent 5" w:uiPriority="64"/>
-    <w:lsdException w:name="Medium List 1 Accent 5" w:uiPriority="65"/>
-    <w:lsdException w:name="Medium List 2 Accent 5" w:uiPriority="66"/>
-    <w:lsdException w:name="Medium Grid 1 Accent 5" w:uiPriority="67"/>
-    <w:lsdException w:name="Medium Grid 2 Accent 5" w:uiPriority="68"/>
-    <w:lsdException w:name="Medium Grid 3 Accent 5" w:uiPriority="69"/>
-    <w:lsdException w:name="Dark List Accent 5" w:uiPriority="70"/>
-    <w:lsdException w:name="Colorful Shading Accent 5" w:uiPriority="71"/>
-    <w:lsdException w:name="Colorful List Accent 5" w:uiPriority="72"/>
-    <w:lsdException w:name="Colorful Grid Accent 5" w:uiPriority="73"/>
-    <w:lsdException w:name="Light Shading Accent 6" w:uiPriority="60"/>
-    <w:lsdException w:name="Light List Accent 6" w:uiPriority="61"/>
-    <w:lsdException w:name="Light Grid Accent 6" w:uiPriority="62"/>
-    <w:lsdException w:name="Medium Shading 1 Accent 6" w:uiPriority="63"/>
-    <w:lsdException w:name="Medium Shading 2 Accent 6" w:uiPriority="64"/>
-    <w:lsdException w:name="Medium List 1 Accent 6" w:uiPriority="65"/>
-    <w:lsdException w:name="Medium List 2 Accent 6" w:uiPriority="66"/>
-    <w:lsdException w:name="Medium Grid 1 Accent 6" w:uiPriority="67"/>
-    <w:lsdException w:name="Medium Grid 2 Accent 6" w:uiPriority="68"/>
-    <w:lsdException w:name="Medium Grid 3 Accent 6" w:uiPriority="69"/>
-    <w:lsdException w:name="Dark List Accent 6" w:uiPriority="70"/>
-    <w:lsdException w:name="Colorful Shading Accent 6" w:uiPriority="71"/>
-    <w:lsdException w:name="Colorful List Accent 6" w:uiPriority="72"/>
-    <w:lsdException w:name="Colorful Grid Accent 6" w:uiPriority="73"/>
-    <w:lsdException w:name="Subtle Emphasis" w:uiPriority="19" w:qFormat="1"/>
-    <w:lsdException w:name="Intense Emphasis" w:uiPriority="21" w:qFormat="1"/>
-    <w:lsdException w:name="Subtle Reference" w:uiPriority="31" w:qFormat="1"/>
-    <w:lsdException w:name="Intense Reference" w:uiPriority="32" w:qFormat="1"/>
-    <w:lsdException w:name="Book Title" w:uiPriority="33" w:qFormat="1"/>
-    <w:lsdException w:name="Bibliography" w:semiHidden="1" w:uiPriority="37" w:unhideWhenUsed="1"/>
-    <w:lsdException w:name="TOC Heading" w:semiHidden="1" w:uiPriority="39" w:unhideWhenUsed="1" w:qFormat="1"/>
-    <w:lsdException w:name="Plain Table 1" w:uiPriority="41"/>
-    <w:lsdException w:name="Plain Table 2" w:uiPriority="42"/>
-    <w:lsdException w:name="Plain Table 3" w:uiPriority="43"/>
-    <w:lsdException w:name="Plain Table 4" w:uiPriority="44"/>
-    <w:lsdException w:name="Plain Table 5" w:uiPriority="45"/>
-    <w:lsdException w:name="Grid Table Light" w:uiPriority="40"/>
-    <w:lsdException w:name="Grid Table 1 Light" w:uiPriority="46"/>
-    <w:lsdException w:name="Grid Table 2" w:uiPriority="47"/>
-    <w:lsdException w:name="Grid Table 3" w:uiPriority="48"/>
-    <w:lsdException w:name="Grid Table 4" w:uiPriority="49"/>
-    <w:lsdException w:name="Grid Table 5 Dark" w:uiPriority="50"/>
-    <w:lsdException w:name="Grid Table 6 Colorful" w:uiPriority="51"/>
-    <w:lsdException w:name="Grid Table 7 Colorful" w:uiPriority="52"/>
-    <w:lsdException w:name="Grid Table 1 Light Accent 1" w:uiPriority="46"/>
-    <w:lsdException w:name="Grid Table 2 Accent 1" w:uiPriority="47"/>
-    <w:lsdException w:name="Grid Table 3 Accent 1" w:uiPriority="48"/>
-    <w:lsdException w:name="Grid Table 4 Accent 1" w:uiPriority="49"/>
-    <w:lsdException w:name="Grid Table 5 Dark Accent 1" w:uiPriority="50"/>
-    <w:lsdException w:name="Grid Table 6 Colorful Accent 1" w:uiPriority="51"/>
-    <w:lsdException w:name="Grid Table 7 Colorful Accent 1" w:uiPriority="52"/>
-    <w:lsdException w:name="Grid Table 1 Light Accent 2" w:uiPriority="46"/>
-    <w:lsdException w:name="Grid Table 2 Accent 2" w:uiPriority="47"/>
-    <w:lsdException w:name="Grid Table 3 Accent 2" w:uiPriority="48"/>
-    <w:lsdException w:name="Grid Table 4 Accent 2" w:uiPriority="49"/>
-    <w:lsdException w:name="Grid Table 5 Dark Accent 2" w:uiPriority="50"/>
-    <w:lsdException w:name="Grid Table 6 Colorful Accent 2" w:uiPriority="51"/>
-    <w:lsdException w:name="Grid Table 7 Colorful Accent 2" w:uiPriority="52"/>
-    <w:lsdException w:name="Grid Table 1 Light Accent 3" w:uiPriority="46"/>
-    <w:lsdException w:name="Grid Table 2 Accent 3" w:uiPriority="47"/>
-    <w:lsdException w:name="Grid Table 3 Accent 3" w:uiPriority="48"/>
-    <w:lsdException w:name="Grid Table 4 Accent 3" w:uiPriority="49"/>
-    <w:lsdException w:name="Grid Table 5 Dark Accent 3" w:uiPriority="50"/>
-    <w:lsdException w:name="Grid Table 6 Colorful Accent 3" w:uiPriority="51"/>
-    <w:lsdException w:name="Grid Table 7 Colorful Accent 3" w:uiPriority="52"/>
-    <w:lsdException w:name="Grid Table 1 Light Accent 4" w:uiPriority="46"/>
-    <w:lsdException w:name="Grid Table 2 Accent 4" w:uiPriority="47"/>
-    <w:lsdException w:name="Grid Table 3 Accent 4" w:uiPriority="48"/>
-    <w:lsdException w:name="Grid Table 4 Accent 4" w:uiPriority="49"/>
-    <w:lsdException w:name="Grid Table 5 Dark Accent 4" w:uiPriority="50"/>
-    <w:lsdException w:name="Grid Table 6 Colorful Accent 4" w:uiPriority="51"/>
-    <w:lsdException w:name="Grid Table 7 Colorful Accent 4" w:uiPriority="52"/>
-    <w:lsdException w:name="Grid Table 1 Light Accent 5" w:uiPriority="46"/>
-    <w:lsdException w:name="Grid Table 2 Accent 5" w:uiPriority="47"/>
-    <w:lsdException w:name="Grid Table 3 Accent 5" w:uiPriority="48"/>
-    <w:lsdException w:name="Grid Table 4 Accent 5" w:uiPriority="49"/>
-    <w:lsdException w:name="Grid Table 5 Dark Accent 5" w:uiPriority="50"/>
-    <w:lsdException w:name="Grid Table 6 Colorful Accent 5" w:uiPriority="51"/>
-    <w:lsdException w:name="Grid Table 7 Colorful Accent 5" w:uiPriority="52"/>
-    <w:lsdException w:name="Grid Table 1 Light Accent 6" w:uiPriority="46"/>
-    <w:lsdException w:name="Grid Table 2 Accent 6" w:uiPriority="47"/>
-    <w:lsdException w:name="Grid Table 3 Accent 6" w:uiPriority="48"/>
-    <w:lsdException w:name="Grid Table 4 Accent 6" w:uiPriority="49"/>
-    <w:lsdException w:name="Grid Table 5 Dark Accent 6" w:uiPriority="50"/>
-    <w:lsdException w:name="Grid Table 6 Colorful Accent 6" w:uiPriority="51"/>
-    <w:lsdException w:name="Grid Table 7 Colorful Accent 6" w:uiPriority="52"/>
-    <w:lsdException w:name="List Table 1 Light" w:uiPriority="46"/>
-    <w:lsdException w:name="List Table 2" w:uiPriority="47"/>
-    <w:lsdException w:name="List Table 3" w:uiPriority="48"/>
-    <w:lsdException w:name="List Table 4" w:uiPriority="49"/>
-    <w:lsdException w:name="List Table 5 Dark" w:uiPriority="50"/>
-    <w:lsdException w:name="List Table 6 Colorful" w:uiPriority="51"/>
-    <w:lsdException w:name="List Table 7 Colorful" w:uiPriority="52"/>
-    <w:lsdException w:name="List Table 1 Light Accent 1" w:uiPriority="46"/>
-    <w:lsdException w:name="List Table 2 Accent 1" w:uiPriority="47"/>
-    <w:lsdException w:name="List Table 3 Accent 1" w:uiPriority="48"/>
-    <w:lsdException w:name="List Table 4 Accent 1" w:uiPriority="49"/>
-    <w:lsdException w:name="List Table 5 Dark Accent 1" w:uiPriority="50"/>
-    <w:lsdException w:name="List Table 6 Colorful Accent 1" w:uiPriority="51"/>
-    <w:lsdException w:name="List Table 7 Colorful Accent 1" w:uiPriority="52"/>
-    <w:lsdException w:name="List Table 1 Light Accent 2" w:uiPriority="46"/>
-    <w:lsdException w:name="List Table 2 Accent 2" w:uiPriority="47"/>
-    <w:lsdException w:name="List Table 3 Accent 2" w:uiPriority="48"/>
-    <w:lsdException w:name="List Table 4 Accent 2" w:uiPriority="49"/>
-    <w:lsdException w:name="List Table 5 Dark Accent 2" w:uiPriority="50"/>
-    <w:lsdException w:name="List Table 6 Colorful Accent 2" w:uiPriority="51"/>
-    <w:lsdException w:name="List Table 7 Colorful Accent 2" w:uiPriority="52"/>
-    <w:lsdException w:name="List Table 1 Light Accent 3" w:uiPriority="46"/>
-    <w:lsdException w:name="List Table 2 Accent 3" w:uiPriority="47"/>
-    <w:lsdException w:name="List Table 3 Accent 3" w:uiPriority="48"/>
-    <w:lsdException w:name="List Table 4 Accent 3" w:uiPriority="49"/>
-    <w:lsdException w:name="List Table 5 Dark Accent 3" w:uiPriority="50"/>
-    <w:lsdException w:name="List Table 6 Colorful Accent 3" w:uiPriority="51"/>
-    <w:lsdException w:name="List Table 7 Colorful Accent 3" w:uiPriority="52"/>
-    <w:lsdException w:name="List Table 1 Light Accent 4" w:uiPriority="46"/>
-    <w:lsdException w:name="List Table 2 Accent 4" w:uiPriority="47"/>
-    <w:lsdException w:name="List Table 3 Accent 4" w:uiPriority="48"/>
-    <w:lsdException w:name="List Table 4 Accent 4" w:uiPriority="49"/>
-    <w:lsdException w:name="List Table 5 Dark Accent 4" w:uiPriority="50"/>
-    <w:lsdException w:name="List Table 6 Colorful Accent 4" w:uiPriority="51"/>
-    <w:lsdException w:name="List Table 7 Colorful Accent 4" w:uiPriority="52"/>
-    <w:lsdException w:name="List Table 1 Light Accent 5" w:uiPriority="46"/>
-    <w:lsdException w:name="List Table 2 Accent 5" w:uiPriority="47"/>
-    <w:lsdException w:name="List Table 3 Accent 5" w:uiPriority="48"/>
-    <w:lsdException w:name="List Table 4 Accent 5" w:uiPriority="49"/>
-    <w:lsdException w:name="List Table 5 Dark Accent 5" w:uiPriority="50"/>
-    <w:lsdException w:name="List Table 6 Colorful Accent 5" w:uiPriority="51"/>
-    <w:lsdException w:name="List Table 7 Colorful Accent 5" w:uiPriority="52"/>
-    <w:lsdException w:name="List Table 1 Light Accent 6" w:uiPriority="46"/>
-    <w:lsdException w:name="List Table 2 Accent 6" w:uiPriority="47"/>
-    <w:lsdException w:name="List Table 3 Accent 6" w:uiPriority="48"/>
-    <w:lsdException w:name="List Table 4 Accent 6" w:uiPriority="49"/>
-    <w:lsdException w:name="List Table 5 Dark Accent 6" w:uiPriority="50"/>
-    <w:lsdException w:name="List Table 6 Colorful Accent 6" w:uiPriority="51"/>
-    <w:lsdException w:name="List Table 7 Colorful Accent 6" w:uiPriority="52"/>
-    <w:lsdException w:name="Mention" w:semiHidden="1" w:unhideWhenUsed="1"/>
-    <w:lsdException w:name="Smart Hyperlink" w:semiHidden="1" w:unhideWhenUsed="1"/>
-    <w:lsdException w:name="Hashtag" w:semiHidden="1" w:unhideWhenUsed="1"/>
-    <w:lsdException w:name="Unresolved Mention" w:semiHidden="1" w:unhideWhenUsed="1"/>
-    <w:lsdException w:name="Smart Link" w:semiHidden="1" w:unhideWhenUsed="1"/>
+  <w:latentStyles w:count="260" w:defQFormat="0" w:defUnhideWhenUsed="1" w:defSemiHidden="1" w:defUIPriority="99" w:defLockedState="0">
+    <w:lsdException w:qFormat="1" w:unhideWhenUsed="0" w:uiPriority="0" w:semiHidden="0" w:name="Normal"/>
+    <w:lsdException w:qFormat="1" w:unhideWhenUsed="0" w:uiPriority="9" w:semiHidden="0" w:name="heading 1"/>
+    <w:lsdException w:qFormat="1" w:uiPriority="9" w:semiHidden="0" w:name="heading 2"/>
+    <w:lsdException w:qFormat="1" w:uiPriority="9" w:semiHidden="0" w:name="heading 3"/>
+    <w:lsdException w:qFormat="1" w:uiPriority="9" w:semiHidden="0" w:name="heading 4"/>
+    <w:lsdException w:qFormat="1" w:uiPriority="9" w:name="heading 5"/>
+    <w:lsdException w:qFormat="1" w:uiPriority="9" w:name="heading 6"/>
+    <w:lsdException w:qFormat="1" w:uiPriority="9" w:name="heading 7"/>
+    <w:lsdException w:qFormat="1" w:uiPriority="9" w:name="heading 8"/>
+    <w:lsdException w:qFormat="1" w:uiPriority="9" w:name="heading 9"/>
+    <w:lsdException w:uiPriority="99" w:name="index 1"/>
+    <w:lsdException w:uiPriority="99" w:name="index 2"/>
+    <w:lsdException w:uiPriority="99" w:name="index 3"/>
+    <w:lsdException w:uiPriority="99" w:name="index 4"/>
+    <w:lsdException w:uiPriority="99" w:name="index 5"/>
+    <w:lsdException w:uiPriority="99" w:name="index 6"/>
+    <w:lsdException w:uiPriority="99" w:name="index 7"/>
+    <w:lsdException w:uiPriority="99" w:name="index 8"/>
+    <w:lsdException w:uiPriority="99" w:name="index 9"/>
+    <w:lsdException w:uiPriority="39" w:name="toc 1"/>
+    <w:lsdException w:uiPriority="39" w:name="toc 2"/>
+    <w:lsdException w:uiPriority="39" w:name="toc 3"/>
+    <w:lsdException w:uiPriority="39" w:name="toc 4"/>
+    <w:lsdException w:uiPriority="39" w:name="toc 5"/>
+    <w:lsdException w:uiPriority="39" w:name="toc 6"/>
+    <w:lsdException w:uiPriority="39" w:name="toc 7"/>
+    <w:lsdException w:uiPriority="39" w:name="toc 8"/>
+    <w:lsdException w:uiPriority="39" w:name="toc 9"/>
+    <w:lsdException w:uiPriority="99" w:name="Normal Indent"/>
+    <w:lsdException w:uiPriority="99" w:name="footnote text"/>
+    <w:lsdException w:uiPriority="99" w:name="annotation text"/>
+    <w:lsdException w:uiPriority="99" w:name="header"/>
+    <w:lsdException w:uiPriority="99" w:name="footer"/>
+    <w:lsdException w:uiPriority="99" w:name="index heading"/>
+    <w:lsdException w:qFormat="1" w:uiPriority="35" w:semiHidden="0" w:name="caption"/>
+    <w:lsdException w:uiPriority="99" w:name="table of figures"/>
+    <w:lsdException w:uiPriority="99" w:name="envelope address"/>
+    <w:lsdException w:uiPriority="99" w:name="envelope return"/>
+    <w:lsdException w:uiPriority="99" w:name="footnote reference"/>
+    <w:lsdException w:uiPriority="99" w:name="annotation reference"/>
+    <w:lsdException w:uiPriority="99" w:name="line number"/>
+    <w:lsdException w:uiPriority="99" w:name="page number"/>
+    <w:lsdException w:uiPriority="99" w:name="endnote reference"/>
+    <w:lsdException w:uiPriority="99" w:name="endnote text"/>
+    <w:lsdException w:uiPriority="99" w:name="table of authorities"/>
+    <w:lsdException w:uiPriority="99" w:name="macro"/>
+    <w:lsdException w:uiPriority="99" w:name="toa heading"/>
+    <w:lsdException w:uiPriority="99" w:name="List"/>
+    <w:lsdException w:uiPriority="99" w:name="List Bullet"/>
+    <w:lsdException w:uiPriority="99" w:name="List Number"/>
+    <w:lsdException w:uiPriority="99" w:name="List 2"/>
+    <w:lsdException w:uiPriority="99" w:name="List 3"/>
+    <w:lsdException w:uiPriority="99" w:name="List 4"/>
+    <w:lsdException w:uiPriority="99" w:name="List 5"/>
+    <w:lsdException w:uiPriority="99" w:name="List Bullet 2"/>
+    <w:lsdException w:uiPriority="99" w:name="List Bullet 3"/>
+    <w:lsdException w:uiPriority="99" w:name="List Bullet 4"/>
+    <w:lsdException w:uiPriority="99" w:name="List Bullet 5"/>
+    <w:lsdException w:uiPriority="99" w:name="List Number 2"/>
+    <w:lsdException w:uiPriority="99" w:name="List Number 3"/>
+    <w:lsdException w:uiPriority="99" w:name="List Number 4"/>
+    <w:lsdException w:uiPriority="99" w:name="List Number 5"/>
+    <w:lsdException w:qFormat="1" w:unhideWhenUsed="0" w:uiPriority="10" w:semiHidden="0" w:name="Title"/>
+    <w:lsdException w:uiPriority="99" w:name="Closing"/>
+    <w:lsdException w:uiPriority="99" w:name="Signature"/>
+    <w:lsdException w:uiPriority="1" w:name="Default Paragraph Font"/>
+    <w:lsdException w:uiPriority="99" w:name="Body Text"/>
+    <w:lsdException w:uiPriority="99" w:name="Body Text Indent"/>
+    <w:lsdException w:uiPriority="99" w:name="List Continue"/>
+    <w:lsdException w:uiPriority="99" w:name="List Continue 2"/>
+    <w:lsdException w:uiPriority="99" w:name="List Continue 3"/>
+    <w:lsdException w:uiPriority="99" w:name="List Continue 4"/>
+    <w:lsdException w:uiPriority="99" w:name="List Continue 5"/>
+    <w:lsdException w:uiPriority="99" w:name="Message Header"/>
+    <w:lsdException w:qFormat="1" w:unhideWhenUsed="0" w:uiPriority="11" w:semiHidden="0" w:name="Subtitle"/>
+    <w:lsdException w:uiPriority="99" w:name="Salutation"/>
+    <w:lsdException w:uiPriority="99" w:name="Date"/>
+    <w:lsdException w:uiPriority="99" w:name="Body Text First Indent"/>
+    <w:lsdException w:uiPriority="99" w:name="Body Text First Indent 2"/>
+    <w:lsdException w:uiPriority="99" w:name="Note Heading"/>
+    <w:lsdException w:uiPriority="99" w:name="Body Text 2"/>
+    <w:lsdException w:uiPriority="99" w:name="Body Text 3"/>
+    <w:lsdException w:uiPriority="99" w:name="Body Text Indent 2"/>
+    <w:lsdException w:uiPriority="99" w:name="Body Text Indent 3"/>
+    <w:lsdException w:uiPriority="99" w:name="Block Text"/>
+    <w:lsdException w:uiPriority="99" w:name="Hyperlink"/>
+    <w:lsdException w:uiPriority="99" w:name="FollowedHyperlink"/>
+    <w:lsdException w:qFormat="1" w:unhideWhenUsed="0" w:uiPriority="22" w:semiHidden="0" w:name="Strong"/>
+    <w:lsdException w:qFormat="1" w:unhideWhenUsed="0" w:uiPriority="20" w:semiHidden="0" w:name="Emphasis"/>
+    <w:lsdException w:uiPriority="99" w:name="Document Map"/>
+    <w:lsdException w:uiPriority="99" w:name="Plain Text"/>
+    <w:lsdException w:uiPriority="99" w:name="E-mail Signature"/>
+    <w:lsdException w:uiPriority="99" w:name="Normal (Web)"/>
+    <w:lsdException w:uiPriority="99" w:name="HTML Acronym"/>
+    <w:lsdException w:uiPriority="99" w:name="HTML Address"/>
+    <w:lsdException w:uiPriority="99" w:name="HTML Cite"/>
+    <w:lsdException w:uiPriority="99" w:name="HTML Code"/>
+    <w:lsdException w:uiPriority="99" w:name="HTML Definition"/>
+    <w:lsdException w:uiPriority="99" w:name="HTML Keyboard"/>
+    <w:lsdException w:uiPriority="99" w:name="HTML Preformatted"/>
+    <w:lsdException w:uiPriority="99" w:name="HTML Sample"/>
+    <w:lsdException w:uiPriority="99" w:name="HTML Typewriter"/>
+    <w:lsdException w:uiPriority="99" w:name="HTML Variable"/>
+    <w:lsdException w:uiPriority="99" w:name="Normal Table"/>
+    <w:lsdException w:uiPriority="99" w:name="annotation subject"/>
+    <w:lsdException w:uiPriority="99" w:name="Table Simple 1"/>
+    <w:lsdException w:uiPriority="99" w:name="Table Simple 2"/>
+    <w:lsdException w:uiPriority="99" w:name="Table Simple 3"/>
+    <w:lsdException w:uiPriority="99" w:name="Table Classic 1"/>
+    <w:lsdException w:uiPriority="99" w:name="Table Classic 2"/>
+    <w:lsdException w:uiPriority="99" w:name="Table Classic 3"/>
+    <w:lsdException w:uiPriority="99" w:name="Table Classic 4"/>
+    <w:lsdException w:uiPriority="99" w:name="Table Colorful 1"/>
+    <w:lsdException w:uiPriority="99" w:name="Table Colorful 2"/>
+    <w:lsdException w:uiPriority="99" w:name="Table Colorful 3"/>
+    <w:lsdException w:uiPriority="99" w:name="Table Columns 1"/>
+    <w:lsdException w:uiPriority="99" w:name="Table Columns 2"/>
+    <w:lsdException w:uiPriority="99" w:name="Table Columns 3"/>
+    <w:lsdException w:uiPriority="99" w:name="Table Columns 4"/>
+    <w:lsdException w:uiPriority="99" w:name="Table Columns 5"/>
+    <w:lsdException w:uiPriority="99" w:name="Table Grid 1"/>
+    <w:lsdException w:uiPriority="99" w:name="Table Grid 2"/>
+    <w:lsdException w:uiPriority="99" w:name="Table Grid 3"/>
+    <w:lsdException w:uiPriority="99" w:name="Table Grid 4"/>
+    <w:lsdException w:uiPriority="99" w:name="Table Grid 5"/>
+    <w:lsdException w:uiPriority="99" w:name="Table Grid 6"/>
+    <w:lsdException w:uiPriority="99" w:name="Table Grid 7"/>
+    <w:lsdException w:uiPriority="99" w:name="Table Grid 8"/>
+    <w:lsdException w:uiPriority="99" w:name="Table List 1"/>
+    <w:lsdException w:uiPriority="99" w:name="Table List 2"/>
+    <w:lsdException w:uiPriority="99" w:name="Table List 3"/>
+    <w:lsdException w:uiPriority="99" w:name="Table List 4"/>
+    <w:lsdException w:uiPriority="99" w:name="Table List 5"/>
+    <w:lsdException w:uiPriority="99" w:name="Table List 6"/>
+    <w:lsdException w:uiPriority="99" w:name="Table List 7"/>
+    <w:lsdException w:uiPriority="99" w:name="Table List 8"/>
+    <w:lsdException w:uiPriority="99" w:name="Table 3D effects 1"/>
+    <w:lsdException w:uiPriority="99" w:name="Table 3D effects 2"/>
+    <w:lsdException w:uiPriority="99" w:name="Table 3D effects 3"/>
+    <w:lsdException w:uiPriority="99" w:name="Table Contemporary"/>
+    <w:lsdException w:uiPriority="99" w:name="Table Elegant"/>
+    <w:lsdException w:uiPriority="99" w:name="Table Professional"/>
+    <w:lsdException w:uiPriority="99" w:name="Table Subtle 1"/>
+    <w:lsdException w:uiPriority="99" w:name="Table Subtle 2"/>
+    <w:lsdException w:uiPriority="99" w:name="Table Web 1"/>
+    <w:lsdException w:uiPriority="99" w:name="Table Web 2"/>
+    <w:lsdException w:uiPriority="99" w:name="Table Web 3"/>
+    <w:lsdException w:uiPriority="99" w:name="Balloon Text"/>
+    <w:lsdException w:unhideWhenUsed="0" w:uiPriority="39" w:semiHidden="0" w:name="Table Grid"/>
+    <w:lsdException w:uiPriority="99" w:name="Table Theme"/>
+    <w:lsdException w:unhideWhenUsed="0" w:uiPriority="60" w:semiHidden="0" w:name="Light Shading"/>
+    <w:lsdException w:unhideWhenUsed="0" w:uiPriority="61" w:semiHidden="0" w:name="Light List"/>
+    <w:lsdException w:unhideWhenUsed="0" w:uiPriority="62" w:semiHidden="0" w:name="Light Grid"/>
+    <w:lsdException w:unhideWhenUsed="0" w:uiPriority="63" w:semiHidden="0" w:name="Medium Shading 1"/>
+    <w:lsdException w:unhideWhenUsed="0" w:uiPriority="64" w:semiHidden="0" w:name="Medium Shading 2"/>
+    <w:lsdException w:unhideWhenUsed="0" w:uiPriority="65" w:semiHidden="0" w:name="Medium List 1"/>
+    <w:lsdException w:unhideWhenUsed="0" w:uiPriority="66" w:semiHidden="0" w:name="Medium List 2"/>
+    <w:lsdException w:unhideWhenUsed="0" w:uiPriority="67" w:semiHidden="0" w:name="Medium Grid 1"/>
+    <w:lsdException w:unhideWhenUsed="0" w:uiPriority="68" w:semiHidden="0" w:name="Medium Grid 2"/>
+    <w:lsdException w:unhideWhenUsed="0" w:uiPriority="69" w:semiHidden="0" w:name="Medium Grid 3"/>
+    <w:lsdException w:unhideWhenUsed="0" w:uiPriority="70" w:semiHidden="0" w:name="Dark List"/>
+    <w:lsdException w:unhideWhenUsed="0" w:uiPriority="71" w:semiHidden="0" w:name="Colorful Shading"/>
+    <w:lsdException w:unhideWhenUsed="0" w:uiPriority="72" w:semiHidden="0" w:name="Colorful List"/>
+    <w:lsdException w:unhideWhenUsed="0" w:uiPriority="73" w:semiHidden="0" w:name="Colorful Grid"/>
+    <w:lsdException w:unhideWhenUsed="0" w:uiPriority="60" w:semiHidden="0" w:name="Light Shading Accent 1"/>
+    <w:lsdException w:unhideWhenUsed="0" w:uiPriority="61" w:semiHidden="0" w:name="Light List Accent 1"/>
+    <w:lsdException w:unhideWhenUsed="0" w:uiPriority="62" w:semiHidden="0" w:name="Light Grid Accent 1"/>
+    <w:lsdException w:unhideWhenUsed="0" w:uiPriority="63" w:semiHidden="0" w:name="Medium Shading 1 Accent 1"/>
+    <w:lsdException w:unhideWhenUsed="0" w:uiPriority="64" w:semiHidden="0" w:name="Medium Shading 2 Accent 1"/>
+    <w:lsdException w:unhideWhenUsed="0" w:uiPriority="65" w:semiHidden="0" w:name="Medium List 1 Accent 1"/>
+    <w:lsdException w:qFormat="1" w:unhideWhenUsed="0" w:uiPriority="34" w:semiHidden="0" w:name="List Paragraph"/>
+    <w:lsdException w:unhideWhenUsed="0" w:uiPriority="66" w:semiHidden="0" w:name="Medium List 2 Accent 1"/>
+    <w:lsdException w:unhideWhenUsed="0" w:uiPriority="67" w:semiHidden="0" w:name="Medium Grid 1 Accent 1"/>
+    <w:lsdException w:unhideWhenUsed="0" w:uiPriority="68" w:semiHidden="0" w:name="Medium Grid 2 Accent 1"/>
+    <w:lsdException w:unhideWhenUsed="0" w:uiPriority="69" w:semiHidden="0" w:name="Medium Grid 3 Accent 1"/>
+    <w:lsdException w:unhideWhenUsed="0" w:uiPriority="70" w:semiHidden="0" w:name="Dark List Accent 1"/>
+    <w:lsdException w:unhideWhenUsed="0" w:uiPriority="71" w:semiHidden="0" w:name="Colorful Shading Accent 1"/>
+    <w:lsdException w:unhideWhenUsed="0" w:uiPriority="72" w:semiHidden="0" w:name="Colorful List Accent 1"/>
+    <w:lsdException w:unhideWhenUsed="0" w:uiPriority="73" w:semiHidden="0" w:name="Colorful Grid Accent 1"/>
+    <w:lsdException w:unhideWhenUsed="0" w:uiPriority="60" w:semiHidden="0" w:name="Light Shading Accent 2"/>
+    <w:lsdException w:unhideWhenUsed="0" w:uiPriority="61" w:semiHidden="0" w:name="Light List Accent 2"/>
+    <w:lsdException w:unhideWhenUsed="0" w:uiPriority="62" w:semiHidden="0" w:name="Light Grid Accent 2"/>
+    <w:lsdException w:unhideWhenUsed="0" w:uiPriority="63" w:semiHidden="0" w:name="Medium Shading 1 Accent 2"/>
+    <w:lsdException w:unhideWhenUsed="0" w:uiPriority="64" w:semiHidden="0" w:name="Medium Shading 2 Accent 2"/>
+    <w:lsdException w:unhideWhenUsed="0" w:uiPriority="65" w:semiHidden="0" w:name="Medium List 1 Accent 2"/>
+    <w:lsdException w:unhideWhenUsed="0" w:uiPriority="66" w:semiHidden="0" w:name="Medium List 2 Accent 2"/>
+    <w:lsdException w:unhideWhenUsed="0" w:uiPriority="67" w:semiHidden="0" w:name="Medium Grid 1 Accent 2"/>
+    <w:lsdException w:unhideWhenUsed="0" w:uiPriority="68" w:semiHidden="0" w:name="Medium Grid 2 Accent 2"/>
+    <w:lsdException w:unhideWhenUsed="0" w:uiPriority="69" w:semiHidden="0" w:name="Medium Grid 3 Accent 2"/>
+    <w:lsdException w:unhideWhenUsed="0" w:uiPriority="70" w:semiHidden="0" w:name="Dark List Accent 2"/>
+    <w:lsdException w:unhideWhenUsed="0" w:uiPriority="71" w:semiHidden="0" w:name="Colorful Shading Accent 2"/>
+    <w:lsdException w:unhideWhenUsed="0" w:uiPriority="72" w:semiHidden="0" w:name="Colorful List Accent 2"/>
+    <w:lsdException w:unhideWhenUsed="0" w:uiPriority="73" w:semiHidden="0" w:name="Colorful Grid Accent 2"/>
+    <w:lsdException w:unhideWhenUsed="0" w:uiPriority="60" w:semiHidden="0" w:name="Light Shading Accent 3"/>
+    <w:lsdException w:unhideWhenUsed="0" w:uiPriority="61" w:semiHidden="0" w:name="Light List Accent 3"/>
+    <w:lsdException w:unhideWhenUsed="0" w:uiPriority="62" w:semiHidden="0" w:name="Light Grid Accent 3"/>
+    <w:lsdException w:unhideWhenUsed="0" w:uiPriority="63" w:semiHidden="0" w:name="Medium Shading 1 Accent 3"/>
+    <w:lsdException w:unhideWhenUsed="0" w:uiPriority="64" w:semiHidden="0" w:name="Medium Shading 2 Accent 3"/>
+    <w:lsdException w:unhideWhenUsed="0" w:uiPriority="65" w:semiHidden="0" w:name="Medium List 1 Accent 3"/>
+    <w:lsdException w:unhideWhenUsed="0" w:uiPriority="66" w:semiHidden="0" w:name="Medium List 2 Accent 3"/>
+    <w:lsdException w:unhideWhenUsed="0" w:uiPriority="67" w:semiHidden="0" w:name="Medium Grid 1 Accent 3"/>
+    <w:lsdException w:unhideWhenUsed="0" w:uiPriority="68" w:semiHidden="0" w:name="Medium Grid 2 Accent 3"/>
+    <w:lsdException w:unhideWhenUsed="0" w:uiPriority="69" w:semiHidden="0" w:name="Medium Grid 3 Accent 3"/>
+    <w:lsdException w:unhideWhenUsed="0" w:uiPriority="70" w:semiHidden="0" w:name="Dark List Accent 3"/>
+    <w:lsdException w:unhideWhenUsed="0" w:uiPriority="71" w:semiHidden="0" w:name="Colorful Shading Accent 3"/>
+    <w:lsdException w:unhideWhenUsed="0" w:uiPriority="72" w:semiHidden="0" w:name="Colorful List Accent 3"/>
+    <w:lsdException w:unhideWhenUsed="0" w:uiPriority="73" w:semiHidden="0" w:name="Colorful Grid Accent 3"/>
+    <w:lsdException w:unhideWhenUsed="0" w:uiPriority="60" w:semiHidden="0" w:name="Light Shading Accent 4"/>
+    <w:lsdException w:unhideWhenUsed="0" w:uiPriority="61" w:semiHidden="0" w:name="Light List Accent 4"/>
+    <w:lsdException w:unhideWhenUsed="0" w:uiPriority="62" w:semiHidden="0" w:name="Light Grid Accent 4"/>
+    <w:lsdException w:unhideWhenUsed="0" w:uiPriority="63" w:semiHidden="0" w:name="Medium Shading 1 Accent 4"/>
+    <w:lsdException w:unhideWhenUsed="0" w:uiPriority="64" w:semiHidden="0" w:name="Medium Shading 2 Accent 4"/>
+    <w:lsdException w:unhideWhenUsed="0" w:uiPriority="65" w:semiHidden="0" w:name="Medium List 1 Accent 4"/>
+    <w:lsdException w:unhideWhenUsed="0" w:uiPriority="66" w:semiHidden="0" w:name="Medium List 2 Accent 4"/>
+    <w:lsdException w:unhideWhenUsed="0" w:uiPriority="67" w:semiHidden="0" w:name="Medium Grid 1 Accent 4"/>
+    <w:lsdException w:unhideWhenUsed="0" w:uiPriority="68" w:semiHidden="0" w:name="Medium Grid 2 Accent 4"/>
+    <w:lsdException w:unhideWhenUsed="0" w:uiPriority="69" w:semiHidden="0" w:name="Medium Grid 3 Accent 4"/>
+    <w:lsdException w:unhideWhenUsed="0" w:uiPriority="70" w:semiHidden="0" w:name="Dark List Accent 4"/>
+    <w:lsdException w:unhideWhenUsed="0" w:uiPriority="71" w:semiHidden="0" w:name="Colorful Shading Accent 4"/>
+    <w:lsdException w:unhideWhenUsed="0" w:uiPriority="72" w:semiHidden="0" w:name="Colorful List Accent 4"/>
+    <w:lsdException w:unhideWhenUsed="0" w:uiPriority="73" w:semiHidden="0" w:name="Colorful Grid Accent 4"/>
+    <w:lsdException w:unhideWhenUsed="0" w:uiPriority="60" w:semiHidden="0" w:name="Light Shading Accent 5"/>
+    <w:lsdException w:unhideWhenUsed="0" w:uiPriority="61" w:semiHidden="0" w:name="Light List Accent 5"/>
+    <w:lsdException w:unhideWhenUsed="0" w:uiPriority="62" w:semiHidden="0" w:name="Light Grid Accent 5"/>
+    <w:lsdException w:unhideWhenUsed="0" w:uiPriority="63" w:semiHidden="0" w:name="Medium Shading 1 Accent 5"/>
+    <w:lsdException w:unhideWhenUsed="0" w:uiPriority="64" w:semiHidden="0" w:name="Medium Shading 2 Accent 5"/>
+    <w:lsdException w:unhideWhenUsed="0" w:uiPriority="65" w:semiHidden="0" w:name="Medium List 1 Accent 5"/>
+    <w:lsdException w:unhideWhenUsed="0" w:uiPriority="66" w:semiHidden="0" w:name="Medium List 2 Accent 5"/>
+    <w:lsdException w:unhideWhenUsed="0" w:uiPriority="67" w:semiHidden="0" w:name="Medium Grid 1 Accent 5"/>
+    <w:lsdException w:unhideWhenUsed="0" w:uiPriority="68" w:semiHidden="0" w:name="Medium Grid 2 Accent 5"/>
+    <w:lsdException w:unhideWhenUsed="0" w:uiPriority="69" w:semiHidden="0" w:name="Medium Grid 3 Accent 5"/>
+    <w:lsdException w:unhideWhenUsed="0" w:uiPriority="70" w:semiHidden="0" w:name="Dark List Accent 5"/>
+    <w:lsdException w:unhideWhenUsed="0" w:uiPriority="71" w:semiHidden="0" w:name="Colorful Shading Accent 5"/>
+    <w:lsdException w:unhideWhenUsed="0" w:uiPriority="72" w:semiHidden="0" w:name="Colorful List Accent 5"/>
+    <w:lsdException w:unhideWhenUsed="0" w:uiPriority="73" w:semiHidden="0" w:name="Colorful Grid Accent 5"/>
+    <w:lsdException w:unhideWhenUsed="0" w:uiPriority="60" w:semiHidden="0" w:name="Light Shading Accent 6"/>
+    <w:lsdException w:unhideWhenUsed="0" w:uiPriority="61" w:semiHidden="0" w:name="Light List Accent 6"/>
+    <w:lsdException w:unhideWhenUsed="0" w:uiPriority="62" w:semiHidden="0" w:name="Light Grid Accent 6"/>
+    <w:lsdException w:unhideWhenUsed="0" w:uiPriority="63" w:semiHidden="0" w:name="Medium Shading 1 Accent 6"/>
+    <w:lsdException w:unhideWhenUsed="0" w:uiPriority="64" w:semiHidden="0" w:name="Medium Shading 2 Accent 6"/>
+    <w:lsdException w:unhideWhenUsed="0" w:uiPriority="65" w:semiHidden="0" w:name="Medium List 1 Accent 6"/>
+    <w:lsdException w:unhideWhenUsed="0" w:uiPriority="66" w:semiHidden="0" w:name="Medium List 2 Accent 6"/>
+    <w:lsdException w:unhideWhenUsed="0" w:uiPriority="67" w:semiHidden="0" w:name="Medium Grid 1 Accent 6"/>
+    <w:lsdException w:unhideWhenUsed="0" w:uiPriority="68" w:semiHidden="0" w:name="Medium Grid 2 Accent 6"/>
+    <w:lsdException w:unhideWhenUsed="0" w:uiPriority="69" w:semiHidden="0" w:name="Medium Grid 3 Accent 6"/>
+    <w:lsdException w:unhideWhenUsed="0" w:uiPriority="70" w:semiHidden="0" w:name="Dark List Accent 6"/>
+    <w:lsdException w:unhideWhenUsed="0" w:uiPriority="71" w:semiHidden="0" w:name="Colorful Shading Accent 6"/>
+    <w:lsdException w:unhideWhenUsed="0" w:uiPriority="72" w:semiHidden="0" w:name="Colorful List Accent 6"/>
+    <w:lsdException w:unhideWhenUsed="0" w:uiPriority="73" w:semiHidden="0" w:name="Colorful Grid Accent 6"/>
   </w:latentStyles>
-  <w:style w:type="paragraph" w:default="1" w:styleId="Normal">
+  <w:style w:type="paragraph" w:default="1" w:styleId="1">
     <w:name w:val="Normal"/>
     <w:qFormat/>
-    <w:rsid w:val="00465013"/>
+    <w:uiPriority w:val="0"/>
     <w:pPr>
       <w:spacing w:after="240" w:line="324" w:lineRule="auto"/>
       <w:jc w:val="both"/>
     </w:pPr>
     <w:rPr>
-      <w:rFonts w:ascii="Times New Roman" w:hAnsi="Times New Roman"/>
+      <w:rFonts w:ascii="Times New Roman" w:hAnsi="Times New Roman" w:eastAsiaTheme="minorHAnsi" w:cstheme="minorBidi"/>
+      <w:kern w:val="2"/>
       <w:sz w:val="26"/>
+      <w:szCs w:val="22"/>
+      <w:lang w:val="en-US" w:eastAsia="en-US" w:bidi="ar-SA"/>
+      <w14:ligatures w14:val="standardContextual"/>
     </w:rPr>
   </w:style>
-  <w:style w:type="paragraph" w:styleId="Heading1">
+  <w:style w:type="paragraph" w:styleId="2">
     <w:name w:val="heading 1"/>
-    <w:basedOn w:val="Normal"/>
-    <w:next w:val="Normal"/>
-    <w:link w:val="Heading1Char"/>
+    <w:basedOn w:val="1"/>
+    <w:next w:val="1"/>
+    <w:link w:val="13"/>
     <w:autoRedefine/>
+    <w:qFormat/>
     <w:uiPriority w:val="9"/>
-    <w:qFormat/>
-    <w:rsid w:val="00465013"/>
     <w:pPr>
       <w:keepNext/>
       <w:keepLines/>
@@ -9355,16 +9114,15 @@
       <w:szCs w:val="32"/>
     </w:rPr>
   </w:style>
-  <w:style w:type="paragraph" w:styleId="Heading2">
+  <w:style w:type="paragraph" w:styleId="3">
     <w:name w:val="heading 2"/>
-    <w:basedOn w:val="Normal"/>
-    <w:next w:val="Normal"/>
-    <w:link w:val="Heading2Char"/>
+    <w:basedOn w:val="1"/>
+    <w:next w:val="1"/>
+    <w:link w:val="14"/>
     <w:autoRedefine/>
-    <w:uiPriority w:val="9"/>
     <w:unhideWhenUsed/>
     <w:qFormat/>
-    <w:rsid w:val="00465013"/>
+    <w:uiPriority w:val="9"/>
     <w:pPr>
       <w:keepNext/>
       <w:keepLines/>
@@ -9378,16 +9136,15 @@
       <w:szCs w:val="26"/>
     </w:rPr>
   </w:style>
-  <w:style w:type="paragraph" w:styleId="Heading3">
+  <w:style w:type="paragraph" w:styleId="4">
     <w:name w:val="heading 3"/>
-    <w:basedOn w:val="Normal"/>
-    <w:next w:val="Normal"/>
-    <w:link w:val="Heading3Char"/>
+    <w:basedOn w:val="1"/>
+    <w:next w:val="1"/>
+    <w:link w:val="15"/>
     <w:autoRedefine/>
-    <w:uiPriority w:val="9"/>
     <w:unhideWhenUsed/>
     <w:qFormat/>
-    <w:rsid w:val="00465013"/>
+    <w:uiPriority w:val="9"/>
     <w:pPr>
       <w:keepNext/>
       <w:keepLines/>
@@ -9401,16 +9158,15 @@
       <w:szCs w:val="24"/>
     </w:rPr>
   </w:style>
-  <w:style w:type="paragraph" w:styleId="Heading4">
+  <w:style w:type="paragraph" w:styleId="5">
     <w:name w:val="heading 4"/>
-    <w:basedOn w:val="Normal"/>
-    <w:next w:val="Normal"/>
-    <w:link w:val="Heading4Char"/>
+    <w:basedOn w:val="1"/>
+    <w:next w:val="1"/>
+    <w:link w:val="16"/>
     <w:autoRedefine/>
-    <w:uiPriority w:val="9"/>
     <w:unhideWhenUsed/>
     <w:qFormat/>
-    <w:rsid w:val="00465013"/>
+    <w:uiPriority w:val="9"/>
     <w:pPr>
       <w:keepNext/>
       <w:keepLines/>
@@ -9424,19 +9180,18 @@
       <w:iCs/>
     </w:rPr>
   </w:style>
-  <w:style w:type="character" w:default="1" w:styleId="DefaultParagraphFont">
+  <w:style w:type="character" w:default="1" w:styleId="6">
     <w:name w:val="Default Paragraph Font"/>
-    <w:uiPriority w:val="1"/>
     <w:semiHidden/>
     <w:unhideWhenUsed/>
+    <w:uiPriority w:val="1"/>
   </w:style>
-  <w:style w:type="table" w:default="1" w:styleId="TableNormal">
+  <w:style w:type="table" w:default="1" w:styleId="7">
     <w:name w:val="Normal Table"/>
-    <w:uiPriority w:val="99"/>
     <w:semiHidden/>
     <w:unhideWhenUsed/>
+    <w:uiPriority w:val="99"/>
     <w:tblPr>
-      <w:tblInd w:w="0" w:type="dxa"/>
       <w:tblCellMar>
         <w:top w:w="0" w:type="dxa"/>
         <w:left w:w="108" w:type="dxa"/>
@@ -9445,74 +9200,14 @@
       </w:tblCellMar>
     </w:tblPr>
   </w:style>
-  <w:style w:type="numbering" w:default="1" w:styleId="NoList">
-    <w:name w:val="No List"/>
-    <w:uiPriority w:val="99"/>
-    <w:semiHidden/>
-    <w:unhideWhenUsed/>
-  </w:style>
-  <w:style w:type="character" w:customStyle="1" w:styleId="Heading1Char">
-    <w:name w:val="Heading 1 Char"/>
-    <w:basedOn w:val="DefaultParagraphFont"/>
-    <w:link w:val="Heading1"/>
-    <w:uiPriority w:val="9"/>
-    <w:rsid w:val="00465013"/>
-    <w:rPr>
-      <w:rFonts w:ascii="Times New Roman" w:eastAsiaTheme="majorEastAsia" w:hAnsi="Times New Roman" w:cstheme="majorBidi"/>
-      <w:b/>
-      <w:sz w:val="26"/>
-      <w:szCs w:val="32"/>
-    </w:rPr>
-  </w:style>
-  <w:style w:type="character" w:customStyle="1" w:styleId="Heading2Char">
-    <w:name w:val="Heading 2 Char"/>
-    <w:basedOn w:val="DefaultParagraphFont"/>
-    <w:link w:val="Heading2"/>
-    <w:uiPriority w:val="9"/>
-    <w:rsid w:val="00465013"/>
-    <w:rPr>
-      <w:rFonts w:ascii="Times New Roman" w:eastAsiaTheme="majorEastAsia" w:hAnsi="Times New Roman" w:cstheme="majorBidi"/>
-      <w:b/>
-      <w:sz w:val="26"/>
-      <w:szCs w:val="26"/>
-    </w:rPr>
-  </w:style>
-  <w:style w:type="character" w:customStyle="1" w:styleId="Heading3Char">
-    <w:name w:val="Heading 3 Char"/>
-    <w:basedOn w:val="DefaultParagraphFont"/>
-    <w:link w:val="Heading3"/>
-    <w:uiPriority w:val="9"/>
-    <w:rsid w:val="00465013"/>
-    <w:rPr>
-      <w:rFonts w:ascii="Times New Roman" w:eastAsiaTheme="majorEastAsia" w:hAnsi="Times New Roman" w:cstheme="majorBidi"/>
-      <w:b/>
-      <w:i/>
-      <w:sz w:val="26"/>
-      <w:szCs w:val="24"/>
-    </w:rPr>
-  </w:style>
-  <w:style w:type="character" w:customStyle="1" w:styleId="Heading4Char">
-    <w:name w:val="Heading 4 Char"/>
-    <w:basedOn w:val="DefaultParagraphFont"/>
-    <w:link w:val="Heading4"/>
-    <w:uiPriority w:val="9"/>
-    <w:rsid w:val="00465013"/>
-    <w:rPr>
-      <w:rFonts w:ascii="Times New Roman" w:eastAsiaTheme="majorEastAsia" w:hAnsi="Times New Roman" w:cstheme="majorBidi"/>
-      <w:i/>
-      <w:iCs/>
-      <w:sz w:val="26"/>
-    </w:rPr>
-  </w:style>
-  <w:style w:type="paragraph" w:styleId="Caption">
+  <w:style w:type="paragraph" w:styleId="8">
     <w:name w:val="caption"/>
-    <w:basedOn w:val="Normal"/>
-    <w:next w:val="Normal"/>
+    <w:basedOn w:val="1"/>
+    <w:next w:val="1"/>
     <w:autoRedefine/>
-    <w:uiPriority w:val="35"/>
     <w:unhideWhenUsed/>
     <w:qFormat/>
-    <w:rsid w:val="00465013"/>
+    <w:uiPriority w:val="35"/>
     <w:pPr>
       <w:spacing w:before="120" w:after="200" w:line="240" w:lineRule="auto"/>
       <w:jc w:val="center"/>
@@ -9523,13 +9218,24 @@
       <w:szCs w:val="18"/>
     </w:rPr>
   </w:style>
-  <w:style w:type="paragraph" w:styleId="NormalWeb">
-    <w:name w:val="Normal (Web)"/>
-    <w:basedOn w:val="Normal"/>
-    <w:uiPriority w:val="99"/>
+  <w:style w:type="character" w:styleId="9">
+    <w:name w:val="HTML Code"/>
+    <w:basedOn w:val="6"/>
     <w:semiHidden/>
     <w:unhideWhenUsed/>
-    <w:rsid w:val="0051302F"/>
+    <w:uiPriority w:val="99"/>
+    <w:rPr>
+      <w:rFonts w:ascii="Courier New" w:hAnsi="Courier New" w:eastAsia="Times New Roman" w:cs="Courier New"/>
+      <w:sz w:val="20"/>
+      <w:szCs w:val="20"/>
+    </w:rPr>
+  </w:style>
+  <w:style w:type="paragraph" w:styleId="10">
+    <w:name w:val="Normal (Web)"/>
+    <w:basedOn w:val="1"/>
+    <w:semiHidden/>
+    <w:unhideWhenUsed/>
+    <w:uiPriority w:val="99"/>
     <w:pPr>
       <w:spacing w:before="100" w:beforeAutospacing="1" w:after="100" w:afterAutospacing="1" w:line="240" w:lineRule="auto"/>
       <w:jc w:val="left"/>
@@ -9542,55 +9248,88 @@
       <w14:ligatures w14:val="none"/>
     </w:rPr>
   </w:style>
-  <w:style w:type="character" w:styleId="Strong">
+  <w:style w:type="character" w:styleId="11">
     <w:name w:val="Strong"/>
-    <w:basedOn w:val="DefaultParagraphFont"/>
+    <w:basedOn w:val="6"/>
+    <w:qFormat/>
     <w:uiPriority w:val="22"/>
-    <w:qFormat/>
-    <w:rsid w:val="0051302F"/>
     <w:rPr>
       <w:b/>
       <w:bCs/>
     </w:rPr>
   </w:style>
-  <w:style w:type="character" w:styleId="HTMLCode">
-    <w:name w:val="HTML Code"/>
-    <w:basedOn w:val="DefaultParagraphFont"/>
-    <w:uiPriority w:val="99"/>
-    <w:semiHidden/>
-    <w:unhideWhenUsed/>
-    <w:rsid w:val="0051302F"/>
-    <w:rPr>
-      <w:rFonts w:ascii="Courier New" w:eastAsia="Times New Roman" w:hAnsi="Courier New" w:cs="Courier New"/>
-      <w:sz w:val="20"/>
-      <w:szCs w:val="20"/>
-    </w:rPr>
-  </w:style>
-  <w:style w:type="table" w:styleId="TableGrid">
+  <w:style w:type="table" w:styleId="12">
     <w:name w:val="Table Grid"/>
-    <w:basedOn w:val="TableNormal"/>
+    <w:basedOn w:val="7"/>
     <w:uiPriority w:val="39"/>
-    <w:rsid w:val="0051302F"/>
     <w:pPr>
       <w:spacing w:after="0" w:line="240" w:lineRule="auto"/>
     </w:pPr>
     <w:tblPr>
       <w:tblBorders>
-        <w:top w:val="single" w:sz="4" w:space="0" w:color="auto"/>
-        <w:left w:val="single" w:sz="4" w:space="0" w:color="auto"/>
-        <w:bottom w:val="single" w:sz="4" w:space="0" w:color="auto"/>
-        <w:right w:val="single" w:sz="4" w:space="0" w:color="auto"/>
-        <w:insideH w:val="single" w:sz="4" w:space="0" w:color="auto"/>
-        <w:insideV w:val="single" w:sz="4" w:space="0" w:color="auto"/>
+        <w:top w:val="single" w:color="auto" w:sz="4" w:space="0"/>
+        <w:left w:val="single" w:color="auto" w:sz="4" w:space="0"/>
+        <w:bottom w:val="single" w:color="auto" w:sz="4" w:space="0"/>
+        <w:right w:val="single" w:color="auto" w:sz="4" w:space="0"/>
+        <w:insideH w:val="single" w:color="auto" w:sz="4" w:space="0"/>
+        <w:insideV w:val="single" w:color="auto" w:sz="4" w:space="0"/>
       </w:tblBorders>
     </w:tblPr>
   </w:style>
-  <w:style w:type="paragraph" w:styleId="ListParagraph">
+  <w:style w:type="character" w:customStyle="1" w:styleId="13">
+    <w:name w:val="Heading 1 Char"/>
+    <w:basedOn w:val="6"/>
+    <w:link w:val="2"/>
+    <w:uiPriority w:val="9"/>
+    <w:rPr>
+      <w:rFonts w:ascii="Times New Roman" w:hAnsi="Times New Roman" w:eastAsiaTheme="majorEastAsia" w:cstheme="majorBidi"/>
+      <w:b/>
+      <w:sz w:val="26"/>
+      <w:szCs w:val="32"/>
+    </w:rPr>
+  </w:style>
+  <w:style w:type="character" w:customStyle="1" w:styleId="14">
+    <w:name w:val="Heading 2 Char"/>
+    <w:basedOn w:val="6"/>
+    <w:link w:val="3"/>
+    <w:uiPriority w:val="9"/>
+    <w:rPr>
+      <w:rFonts w:ascii="Times New Roman" w:hAnsi="Times New Roman" w:eastAsiaTheme="majorEastAsia" w:cstheme="majorBidi"/>
+      <w:b/>
+      <w:sz w:val="26"/>
+      <w:szCs w:val="26"/>
+    </w:rPr>
+  </w:style>
+  <w:style w:type="character" w:customStyle="1" w:styleId="15">
+    <w:name w:val="Heading 3 Char"/>
+    <w:basedOn w:val="6"/>
+    <w:link w:val="4"/>
+    <w:uiPriority w:val="9"/>
+    <w:rPr>
+      <w:rFonts w:ascii="Times New Roman" w:hAnsi="Times New Roman" w:eastAsiaTheme="majorEastAsia" w:cstheme="majorBidi"/>
+      <w:b/>
+      <w:i/>
+      <w:sz w:val="26"/>
+      <w:szCs w:val="24"/>
+    </w:rPr>
+  </w:style>
+  <w:style w:type="character" w:customStyle="1" w:styleId="16">
+    <w:name w:val="Heading 4 Char"/>
+    <w:basedOn w:val="6"/>
+    <w:link w:val="5"/>
+    <w:uiPriority w:val="9"/>
+    <w:rPr>
+      <w:rFonts w:ascii="Times New Roman" w:hAnsi="Times New Roman" w:eastAsiaTheme="majorEastAsia" w:cstheme="majorBidi"/>
+      <w:i/>
+      <w:iCs/>
+      <w:sz w:val="26"/>
+    </w:rPr>
+  </w:style>
+  <w:style w:type="paragraph" w:styleId="17">
     <w:name w:val="List Paragraph"/>
-    <w:basedOn w:val="Normal"/>
+    <w:basedOn w:val="1"/>
+    <w:qFormat/>
     <w:uiPriority w:val="34"/>
-    <w:qFormat/>
-    <w:rsid w:val="0051302F"/>
     <w:pPr>
       <w:ind w:left="720"/>
       <w:contextualSpacing/>
@@ -9642,7 +9381,7 @@
     </a:clrScheme>
     <a:fontScheme name="Office">
       <a:majorFont>
-        <a:latin typeface="Calibri Light" panose="020F0302020204030204"/>
+        <a:latin typeface="Calibri Light"/>
         <a:ea typeface=""/>
         <a:cs typeface=""/>
         <a:font script="Jpan" typeface="游ゴシック Light"/>
@@ -9675,26 +9414,9 @@
         <a:font script="Viet" typeface="Times New Roman"/>
         <a:font script="Uigh" typeface="Microsoft Uighur"/>
         <a:font script="Geor" typeface="Sylfaen"/>
-        <a:font script="Armn" typeface="Arial"/>
-        <a:font script="Bugi" typeface="Leelawadee UI"/>
-        <a:font script="Bopo" typeface="Microsoft JhengHei"/>
-        <a:font script="Java" typeface="Javanese Text"/>
-        <a:font script="Lisu" typeface="Segoe UI"/>
-        <a:font script="Mymr" typeface="Myanmar Text"/>
-        <a:font script="Nkoo" typeface="Ebrima"/>
-        <a:font script="Olck" typeface="Nirmala UI"/>
-        <a:font script="Osma" typeface="Ebrima"/>
-        <a:font script="Phag" typeface="Phagspa"/>
-        <a:font script="Syrn" typeface="Estrangelo Edessa"/>
-        <a:font script="Syrj" typeface="Estrangelo Edessa"/>
-        <a:font script="Syre" typeface="Estrangelo Edessa"/>
-        <a:font script="Sora" typeface="Nirmala UI"/>
-        <a:font script="Tale" typeface="Microsoft Tai Le"/>
-        <a:font script="Talu" typeface="Microsoft New Tai Lue"/>
-        <a:font script="Tfng" typeface="Ebrima"/>
       </a:majorFont>
       <a:minorFont>
-        <a:latin typeface="Calibri" panose="020F0502020204030204"/>
+        <a:latin typeface="Calibri"/>
         <a:ea typeface=""/>
         <a:cs typeface=""/>
         <a:font script="Jpan" typeface="游明朝"/>
@@ -9727,23 +9449,6 @@
         <a:font script="Viet" typeface="Arial"/>
         <a:font script="Uigh" typeface="Microsoft Uighur"/>
         <a:font script="Geor" typeface="Sylfaen"/>
-        <a:font script="Armn" typeface="Arial"/>
-        <a:font script="Bugi" typeface="Leelawadee UI"/>
-        <a:font script="Bopo" typeface="Microsoft JhengHei"/>
-        <a:font script="Java" typeface="Javanese Text"/>
-        <a:font script="Lisu" typeface="Segoe UI"/>
-        <a:font script="Mymr" typeface="Myanmar Text"/>
-        <a:font script="Nkoo" typeface="Ebrima"/>
-        <a:font script="Olck" typeface="Nirmala UI"/>
-        <a:font script="Osma" typeface="Ebrima"/>
-        <a:font script="Phag" typeface="Phagspa"/>
-        <a:font script="Syrn" typeface="Estrangelo Edessa"/>
-        <a:font script="Syrj" typeface="Estrangelo Edessa"/>
-        <a:font script="Syre" typeface="Estrangelo Edessa"/>
-        <a:font script="Sora" typeface="Nirmala UI"/>
-        <a:font script="Tale" typeface="Microsoft Tai Le"/>
-        <a:font script="Talu" typeface="Microsoft New Tai Lue"/>
-        <a:font script="Tfng" typeface="Ebrima"/>
       </a:minorFont>
     </a:fontScheme>
     <a:fmtScheme name="Office">
@@ -9885,11 +9590,5 @@
     </a:fmtScheme>
   </a:themeElements>
   <a:objectDefaults/>
-  <a:extraClrSchemeLst/>
-  <a:extLst>
-    <a:ext uri="{05A4C25C-085E-4340-85A3-A5531E510DB2}">
-      <thm15:themeFamily xmlns:thm15="http://schemas.microsoft.com/office/thememl/2012/main" name="Office Theme" id="{62F939B6-93AF-4DB8-9C6B-D6C7DFDC589F}" vid="{4A3C46E8-61CC-4603-A589-7422A47A8E4A}"/>
-    </a:ext>
-  </a:extLst>
 </a:theme>
 </file>
</xml_diff>